<commit_message>
Feat: Verder gewerkt aan GDD
</commit_message>
<xml_diff>
--- a/Documenten/Sjablonen/Sjabloon 1 - GDD(Game Design Document).docx
+++ b/Documenten/Sjablonen/Sjabloon 1 - GDD(Game Design Document).docx
@@ -3194,6 +3194,94 @@
           </w:p>
         </w:tc>
       </w:tr>
+      <w:tr>
+        <w:tc>
+          <w:tcPr>
+            <w:tcW w:w="1282" w:type="pct"/>
+            <w:shd w:val="clear" w:color="auto" w:fill="auto"/>
+          </w:tcPr>
+          <w:p>
+            <w:pPr>
+              <w:rPr>
+                <w:rFonts w:cstheme="minorHAnsi"/>
+                <w:iCs/>
+              </w:rPr>
+            </w:pPr>
+            <w:r>
+              <w:rPr>
+                <w:rFonts w:cstheme="minorHAnsi"/>
+                <w:iCs/>
+              </w:rPr>
+              <w:t>Visual Studio</w:t>
+            </w:r>
+          </w:p>
+        </w:tc>
+        <w:tc>
+          <w:tcPr>
+            <w:tcW w:w="3718" w:type="pct"/>
+            <w:shd w:val="clear" w:color="auto" w:fill="auto"/>
+          </w:tcPr>
+          <w:p>
+            <w:pPr>
+              <w:rPr>
+                <w:rFonts w:cstheme="minorHAnsi"/>
+                <w:iCs/>
+              </w:rPr>
+            </w:pPr>
+            <w:r>
+              <w:rPr>
+                <w:rFonts w:cstheme="minorHAnsi"/>
+                <w:iCs/>
+              </w:rPr>
+              <w:t>Dit gebruiken wij om onze code in te editen.</w:t>
+            </w:r>
+          </w:p>
+        </w:tc>
+      </w:tr>
+      <w:tr>
+        <w:tc>
+          <w:tcPr>
+            <w:tcW w:w="1282" w:type="pct"/>
+            <w:shd w:val="clear" w:color="auto" w:fill="auto"/>
+          </w:tcPr>
+          <w:p>
+            <w:pPr>
+              <w:rPr>
+                <w:rFonts w:cstheme="minorHAnsi"/>
+                <w:iCs/>
+              </w:rPr>
+            </w:pPr>
+            <w:r>
+              <w:rPr>
+                <w:rFonts w:cstheme="minorHAnsi"/>
+                <w:iCs/>
+              </w:rPr>
+              <w:t>Zoekmachine</w:t>
+            </w:r>
+          </w:p>
+        </w:tc>
+        <w:tc>
+          <w:tcPr>
+            <w:tcW w:w="3718" w:type="pct"/>
+            <w:shd w:val="clear" w:color="auto" w:fill="auto"/>
+          </w:tcPr>
+          <w:p>
+            <w:pPr>
+              <w:rPr>
+                <w:rFonts w:cstheme="minorHAnsi"/>
+                <w:iCs/>
+              </w:rPr>
+            </w:pPr>
+            <w:r>
+              <w:rPr>
+                <w:rFonts w:cstheme="minorHAnsi"/>
+                <w:iCs/>
+              </w:rPr>
+              <w:t>Dit gebruiken wij om onderzoek uit te voeren en informatie op te zoeken.</w:t>
+            </w:r>
+          </w:p>
+        </w:tc>
+      </w:tr>
     </w:tbl>
     <w:p/>
     <w:p>
@@ -3919,6 +4007,9 @@
     </w:p>
     <w:p>
       <w:r>
+        <w:t xml:space="preserve">* </w:t>
+      </w:r>
+      <w:r>
         <w:t>2.</w:t>
       </w:r>
       <w:r>
@@ -4148,7 +4239,27 @@
       </w:r>
       <w:bookmarkEnd w:id="14"/>
     </w:p>
-    <w:p/>
+    <w:p>
+      <w:r>
+        <w:t xml:space="preserve">Als de </w:t>
+      </w:r>
+      <w:proofErr w:type="spellStart"/>
+      <w:r>
+        <w:t>enemy</w:t>
+      </w:r>
+      <w:proofErr w:type="spellEnd"/>
+      <w:r>
+        <w:t xml:space="preserve"> de speler kan zien in een bepaalde radius dan schiet de </w:t>
+      </w:r>
+      <w:proofErr w:type="spellStart"/>
+      <w:r>
+        <w:t>enemy</w:t>
+      </w:r>
+      <w:proofErr w:type="spellEnd"/>
+      <w:r>
+        <w:t xml:space="preserve"> op de speler.</w:t>
+      </w:r>
+    </w:p>
     <w:p>
       <w:pPr>
         <w:pStyle w:val="Kop2"/>
@@ -4161,7 +4272,7 @@
     </w:p>
     <w:p>
       <w:r>
-        <w:t>…</w:t>
+        <w:t>Je hebt verschillende types voor de verschillende teams.</w:t>
       </w:r>
     </w:p>
     <w:p>
@@ -4176,7 +4287,25 @@
     </w:p>
     <w:p>
       <w:r>
-        <w:t>…</w:t>
+        <w:t>Ze schieten op de speler.</w:t>
+      </w:r>
+    </w:p>
+    <w:p>
+      <w:r>
+        <w:t>Ze lopen rond in de map.</w:t>
+      </w:r>
+    </w:p>
+    <w:p>
+      <w:r>
+        <w:t xml:space="preserve">Ze schieten op andere </w:t>
+      </w:r>
+      <w:proofErr w:type="spellStart"/>
+      <w:r>
+        <w:t>enemies</w:t>
+      </w:r>
+      <w:proofErr w:type="spellEnd"/>
+      <w:r>
+        <w:t>.</w:t>
       </w:r>
     </w:p>
     <w:p>
@@ -4203,7 +4332,23 @@
     </w:p>
     <w:p>
       <w:r>
-        <w:t>…</w:t>
+        <w:t xml:space="preserve">Als de </w:t>
+      </w:r>
+      <w:proofErr w:type="spellStart"/>
+      <w:r>
+        <w:t>enemy</w:t>
+      </w:r>
+      <w:proofErr w:type="spellEnd"/>
+      <w:r>
+        <w:t xml:space="preserve"> de speler ziet of een andere </w:t>
+      </w:r>
+      <w:proofErr w:type="spellStart"/>
+      <w:r>
+        <w:t>enemy</w:t>
+      </w:r>
+      <w:proofErr w:type="spellEnd"/>
+      <w:r>
+        <w:t xml:space="preserve"> kan hij gaan schieten.</w:t>
       </w:r>
     </w:p>
     <w:p>
@@ -4218,7 +4363,7 @@
     </w:p>
     <w:p>
       <w:r>
-        <w:t>…</w:t>
+        <w:t>Hij loopt rond en stopt wanneer hij kan schieten en rent ook soms.</w:t>
       </w:r>
     </w:p>
     <w:p/>
@@ -4447,7 +4592,33 @@
         <w:rPr>
           <w:lang w:val="en-US"/>
         </w:rPr>
-        <w:t>…</w:t>
+        <w:t xml:space="preserve">Start scherm, main menu, </w:t>
+      </w:r>
+      <w:r>
+        <w:rPr>
+          <w:lang w:val="en-US"/>
+        </w:rPr>
+        <w:t>in gam</w:t>
+      </w:r>
+      <w:r>
+        <w:rPr>
+          <w:lang w:val="en-US"/>
+        </w:rPr>
+        <w:t xml:space="preserve">e </w:t>
+      </w:r>
+      <w:proofErr w:type="spellStart"/>
+      <w:r>
+        <w:rPr>
+          <w:lang w:val="en-US"/>
+        </w:rPr>
+        <w:t>en</w:t>
+      </w:r>
+      <w:proofErr w:type="spellEnd"/>
+      <w:r>
+        <w:rPr>
+          <w:lang w:val="en-US"/>
+        </w:rPr>
+        <w:t xml:space="preserve"> death scherm.</w:t>
       </w:r>
     </w:p>
     <w:p>
@@ -4476,7 +4647,33 @@
         <w:rPr>
           <w:lang w:val="en-US"/>
         </w:rPr>
-        <w:t>…</w:t>
+        <w:t>C</w:t>
+      </w:r>
+      <w:r>
+        <w:rPr>
+          <w:lang w:val="en-US"/>
+        </w:rPr>
+        <w:t>ontinue game</w:t>
+      </w:r>
+      <w:r>
+        <w:rPr>
+          <w:lang w:val="en-US"/>
+        </w:rPr>
+        <w:t xml:space="preserve">, new game, settings scherm </w:t>
+      </w:r>
+      <w:proofErr w:type="spellStart"/>
+      <w:r>
+        <w:rPr>
+          <w:lang w:val="en-US"/>
+        </w:rPr>
+        <w:t>en</w:t>
+      </w:r>
+      <w:proofErr w:type="spellEnd"/>
+      <w:r>
+        <w:rPr>
+          <w:lang w:val="en-US"/>
+        </w:rPr>
+        <w:t xml:space="preserve"> quit.</w:t>
       </w:r>
     </w:p>
     <w:p>
@@ -4501,9 +4698,113 @@
     </w:p>
     <w:p>
       <w:r>
-        <w:t>…</w:t>
-      </w:r>
-    </w:p>
+        <w:t>Rechts boven in starten wij met het wapen icoon met de ammunitie hoeveelheid onder het icoon(Referentie: GTA San Andreas</w:t>
+      </w:r>
+      <w:r>
+        <w:t xml:space="preserve"> (Nieuw)</w:t>
+      </w:r>
+      <w:r>
+        <w:t>).</w:t>
+      </w:r>
+    </w:p>
+    <w:p>
+      <w:r>
+        <w:t>Links van het wap</w:t>
+      </w:r>
+      <w:r>
+        <w:t>en icoon hebben wij boven aan de tijd daar onder het geld</w:t>
+      </w:r>
+      <w:r>
+        <w:t xml:space="preserve"> en onder het geld de </w:t>
+      </w:r>
+      <w:proofErr w:type="spellStart"/>
+      <w:r>
+        <w:t>hp</w:t>
+      </w:r>
+      <w:proofErr w:type="spellEnd"/>
+      <w:r>
+        <w:t xml:space="preserve"> en de </w:t>
+      </w:r>
+      <w:proofErr w:type="spellStart"/>
+      <w:r>
+        <w:t>armor</w:t>
+      </w:r>
+      <w:proofErr w:type="spellEnd"/>
+      <w:r>
+        <w:t xml:space="preserve"> (</w:t>
+      </w:r>
+      <w:r>
+        <w:t>Referentie</w:t>
+      </w:r>
+      <w:r>
+        <w:t>: GTA 3)</w:t>
+      </w:r>
+      <w:r>
+        <w:t>.</w:t>
+      </w:r>
+    </w:p>
+    <w:p/>
+    <w:p>
+      <w:pPr>
+        <w:rPr>
+          <w:lang w:val="en-US"/>
+        </w:rPr>
+      </w:pPr>
+      <w:r>
+        <w:rPr>
+          <w:lang w:val="en-US"/>
+        </w:rPr>
+        <w:drawing>
+          <wp:inline distT="0" distB="0" distL="0" distR="0" wp14:anchorId="669BF183" wp14:editId="6C2C723B">
+            <wp:extent cx="3642360" cy="1413282"/>
+            <wp:effectExtent l="0" t="0" r="0" b="0"/>
+            <wp:docPr id="1908569649" name="Afbeelding 2" descr="Afbeelding met tekst, Lettertype, logo, schermopname&#10;&#10;Automatisch gegenereerde beschrijving"/>
+            <wp:cNvGraphicFramePr>
+              <a:graphicFrameLocks xmlns:a="http://schemas.openxmlformats.org/drawingml/2006/main" noChangeAspect="1"/>
+            </wp:cNvGraphicFramePr>
+            <a:graphic xmlns:a="http://schemas.openxmlformats.org/drawingml/2006/main">
+              <a:graphicData uri="http://schemas.openxmlformats.org/drawingml/2006/picture">
+                <pic:pic xmlns:pic="http://schemas.openxmlformats.org/drawingml/2006/picture">
+                  <pic:nvPicPr>
+                    <pic:cNvPr id="1908569649" name="Afbeelding 2" descr="Afbeelding met tekst, Lettertype, logo, schermopname&#10;&#10;Automatisch gegenereerde beschrijving"/>
+                    <pic:cNvPicPr>
+                      <a:picLocks noChangeAspect="1" noChangeArrowheads="1"/>
+                    </pic:cNvPicPr>
+                  </pic:nvPicPr>
+                  <pic:blipFill>
+                    <a:blip r:embed="rId12">
+                      <a:extLst>
+                        <a:ext uri="{28A0092B-C50C-407E-A947-70E740481C1C}">
+                          <a14:useLocalDpi xmlns:a14="http://schemas.microsoft.com/office/drawing/2010/main" val="0"/>
+                        </a:ext>
+                      </a:extLst>
+                    </a:blip>
+                    <a:srcRect/>
+                    <a:stretch>
+                      <a:fillRect/>
+                    </a:stretch>
+                  </pic:blipFill>
+                  <pic:spPr bwMode="auto">
+                    <a:xfrm>
+                      <a:off x="0" y="0"/>
+                      <a:ext cx="3656126" cy="1418624"/>
+                    </a:xfrm>
+                    <a:prstGeom prst="rect">
+                      <a:avLst/>
+                    </a:prstGeom>
+                    <a:noFill/>
+                    <a:ln>
+                      <a:noFill/>
+                    </a:ln>
+                  </pic:spPr>
+                </pic:pic>
+              </a:graphicData>
+            </a:graphic>
+          </wp:inline>
+        </w:drawing>
+      </w:r>
+    </w:p>
+    <w:p/>
     <w:p>
       <w:pPr>
         <w:pStyle w:val="Kop2"/>
@@ -4525,7 +4826,15 @@
     </w:p>
     <w:p>
       <w:r>
-        <w:t>…</w:t>
+        <w:t xml:space="preserve">Wanneer je een nieuwe game start krijg je een kleine uitleg van de </w:t>
+      </w:r>
+      <w:proofErr w:type="spellStart"/>
+      <w:r>
+        <w:t>mechanics</w:t>
+      </w:r>
+      <w:proofErr w:type="spellEnd"/>
+      <w:r>
+        <w:t xml:space="preserve"> en wat het doel is in het spel.</w:t>
       </w:r>
     </w:p>
     <w:p>
@@ -4713,7 +5022,15 @@
     </w:p>
     <w:p>
       <w:r>
-        <w:t>…</w:t>
+        <w:t xml:space="preserve">De </w:t>
+      </w:r>
+      <w:proofErr w:type="spellStart"/>
+      <w:r>
+        <w:t>enemies</w:t>
+      </w:r>
+      <w:proofErr w:type="spellEnd"/>
+      <w:r>
+        <w:t xml:space="preserve"> die proberen je te dwars bomen.</w:t>
       </w:r>
     </w:p>
     <w:p>
@@ -4732,7 +5049,40 @@
     </w:p>
     <w:p>
       <w:r>
-        <w:t>…</w:t>
+        <w:t>Proberen zoveel mogelijk territoriums te veroveren:</w:t>
+      </w:r>
+    </w:p>
+    <w:p>
+      <w:pPr>
+        <w:pStyle w:val="Lijstalinea"/>
+        <w:numPr>
+          <w:ilvl w:val="0"/>
+          <w:numId w:val="6"/>
+        </w:numPr>
+      </w:pPr>
+      <w:r>
+        <w:t xml:space="preserve">Zoveel mogelijk </w:t>
+      </w:r>
+      <w:proofErr w:type="spellStart"/>
+      <w:r>
+        <w:t>enemies</w:t>
+      </w:r>
+      <w:proofErr w:type="spellEnd"/>
+      <w:r>
+        <w:t xml:space="preserve"> killen.</w:t>
+      </w:r>
+    </w:p>
+    <w:p>
+      <w:r>
+        <w:t xml:space="preserve">Proberen zoveel mogelijk geld en alle assets te </w:t>
+      </w:r>
+      <w:proofErr w:type="spellStart"/>
+      <w:r>
+        <w:t>unlocken</w:t>
+      </w:r>
+      <w:proofErr w:type="spellEnd"/>
+      <w:r>
+        <w:t>.</w:t>
       </w:r>
     </w:p>
     <w:p/>
@@ -4754,361 +5104,132 @@
       <w:pPr>
         <w:pStyle w:val="Kop1"/>
       </w:pPr>
-      <w:bookmarkStart w:id="26" w:name="_Toc183096226"/>
       <w:r>
         <w:lastRenderedPageBreak/>
-        <w:t>Levels</w:t>
+        <w:t xml:space="preserve">Open </w:t>
+      </w:r>
+      <w:proofErr w:type="spellStart"/>
+      <w:r>
+        <w:t>world</w:t>
+      </w:r>
+      <w:proofErr w:type="spellEnd"/>
+    </w:p>
+    <w:p/>
+    <w:p>
+      <w:pPr>
+        <w:pStyle w:val="Kop2"/>
+      </w:pPr>
+      <w:r>
+        <w:t>De werel</w:t>
+      </w:r>
+      <w:r>
+        <w:t>d</w:t>
+      </w:r>
+    </w:p>
+    <w:p>
+      <w:pPr>
+        <w:pStyle w:val="Kop3"/>
+      </w:pPr>
+      <w:bookmarkStart w:id="26" w:name="_Toc164756255"/>
+      <w:r>
+        <w:t>Variatie</w:t>
       </w:r>
       <w:bookmarkEnd w:id="26"/>
-    </w:p>
-    <w:p>
-      <w:pPr>
-        <w:rPr>
-          <w:i/>
-          <w:iCs/>
-        </w:rPr>
-      </w:pPr>
-      <w:r>
-        <w:rPr>
-          <w:i/>
-          <w:iCs/>
-        </w:rPr>
-        <w:t>[</w:t>
-      </w:r>
-      <w:r>
-        <w:rPr>
-          <w:i/>
-          <w:iCs/>
-        </w:rPr>
-        <w:t xml:space="preserve">Beschrijf per level bepaalde punten om het idee vast te leggen. Wat is het nut van </w:t>
-      </w:r>
-      <w:r>
-        <w:rPr>
-          <w:i/>
-          <w:iCs/>
-        </w:rPr>
-        <w:t xml:space="preserve">het </w:t>
-      </w:r>
-      <w:r>
-        <w:rPr>
-          <w:i/>
-          <w:iCs/>
-        </w:rPr>
-        <w:t xml:space="preserve">level (bijvoorbeeld: vervolgen van de narratief, halen van </w:t>
-      </w:r>
-      <w:r>
-        <w:rPr>
-          <w:i/>
-          <w:iCs/>
-        </w:rPr>
-        <w:t xml:space="preserve">een </w:t>
-      </w:r>
-      <w:r>
-        <w:rPr>
-          <w:i/>
-          <w:iCs/>
-        </w:rPr>
-        <w:t xml:space="preserve">specifiek item, aanleren van </w:t>
-      </w:r>
-      <w:r>
-        <w:rPr>
-          <w:i/>
-          <w:iCs/>
-        </w:rPr>
-        <w:t xml:space="preserve">een </w:t>
-      </w:r>
-      <w:r>
-        <w:rPr>
-          <w:i/>
-          <w:iCs/>
-        </w:rPr>
-        <w:t>bepaalde techniek, testen van een specifieke vaardigheid van de speler)</w:t>
-      </w:r>
-      <w:r>
-        <w:rPr>
-          <w:i/>
-          <w:iCs/>
-        </w:rPr>
-        <w:t>. B</w:t>
-      </w:r>
-      <w:r>
-        <w:rPr>
-          <w:i/>
-          <w:iCs/>
-        </w:rPr>
-        <w:t xml:space="preserve">eschrijving van de indeling van </w:t>
-      </w:r>
-      <w:r>
-        <w:rPr>
-          <w:i/>
-          <w:iCs/>
-        </w:rPr>
-        <w:t>het</w:t>
-      </w:r>
-      <w:r>
-        <w:rPr>
-          <w:i/>
-          <w:iCs/>
-        </w:rPr>
-        <w:t xml:space="preserve"> level (route</w:t>
-      </w:r>
-      <w:r>
-        <w:rPr>
-          <w:i/>
-          <w:iCs/>
-        </w:rPr>
-        <w:t xml:space="preserve"> van de speler, elementen die in het level).</w:t>
-      </w:r>
-      <w:r>
-        <w:rPr>
-          <w:i/>
-          <w:iCs/>
-        </w:rPr>
+      <w:r>
         <w:t xml:space="preserve"> </w:t>
       </w:r>
       <w:r>
-        <w:rPr>
-          <w:i/>
-          <w:iCs/>
-        </w:rPr>
-        <w:t>]</w:t>
-      </w:r>
-    </w:p>
-    <w:p>
-      <w:pPr>
-        <w:pStyle w:val="Kop2"/>
-      </w:pPr>
-      <w:bookmarkStart w:id="27" w:name="_Toc164756254"/>
-      <w:r>
-        <w:t>L</w:t>
-      </w:r>
-      <w:r>
-        <w:t>evel01</w:t>
+        <w:t xml:space="preserve">binnen </w:t>
+      </w:r>
+      <w:r>
+        <w:t>de wereld</w:t>
+      </w:r>
+    </w:p>
+    <w:p>
+      <w:r>
+        <w:t xml:space="preserve">Verschillende gebouwen die verschillende kleuren hebben. Elke territorium heeft een andere kleur en de omgeving en de </w:t>
+      </w:r>
+      <w:proofErr w:type="spellStart"/>
+      <w:r>
+        <w:t>enemies</w:t>
+      </w:r>
+      <w:proofErr w:type="spellEnd"/>
+      <w:r>
+        <w:t xml:space="preserve"> die in die territorium zit worden die kleur</w:t>
+      </w:r>
+      <w:r>
+        <w:t>.</w:t>
+      </w:r>
+    </w:p>
+    <w:p>
+      <w:r>
+        <w:t>Je kan in sommige gebouwen lopen.</w:t>
+      </w:r>
+    </w:p>
+    <w:p>
+      <w:r>
+        <w:t>Er zijn verschillende auto’s op de weg waar je ook in kan gaan en kan besturen.</w:t>
+      </w:r>
+    </w:p>
+    <w:p>
+      <w:r>
+        <w:t>Er zijn verschillende winkels waar je spullen in kan kopen.</w:t>
+      </w:r>
+    </w:p>
+    <w:p>
+      <w:pPr>
+        <w:pStyle w:val="Kop3"/>
+      </w:pPr>
+      <w:bookmarkStart w:id="27" w:name="_Toc164756257"/>
+      <w:r>
+        <w:t>Speciale locaties</w:t>
       </w:r>
       <w:bookmarkEnd w:id="27"/>
     </w:p>
     <w:p>
+      <w:r>
+        <w:t>De winkels waar je spullen kan kopen.</w:t>
+      </w:r>
+    </w:p>
+    <w:p>
+      <w:r>
+        <w:t>De Territoriums die je kan veroveren.</w:t>
+      </w:r>
+    </w:p>
+    <w:p>
+      <w:r>
+        <w:t>*De grens waar je het ander land kan binnenkomen.</w:t>
+      </w:r>
+    </w:p>
+    <w:p>
       <w:pPr>
         <w:pStyle w:val="Kop3"/>
       </w:pPr>
-      <w:bookmarkStart w:id="28" w:name="_Toc164756255"/>
-      <w:r>
-        <w:t xml:space="preserve">Beschrijving </w:t>
-      </w:r>
-      <w:r>
-        <w:t>Indeling</w:t>
-      </w:r>
-      <w:r>
-        <w:t xml:space="preserve"> level</w:t>
-      </w:r>
-      <w:r>
-        <w:t xml:space="preserve"> (</w:t>
-      </w:r>
+      <w:bookmarkStart w:id="28" w:name="_Toc164756258"/>
+      <w:r>
+        <w:t xml:space="preserve">Unieke eigenschap voor </w:t>
+      </w:r>
+      <w:bookmarkEnd w:id="28"/>
+      <w:r>
+        <w:t>de wereld</w:t>
+      </w:r>
+    </w:p>
+    <w:p>
       <w:proofErr w:type="spellStart"/>
       <w:r>
-        <w:t>layout</w:t>
+        <w:t>NPCs</w:t>
       </w:r>
       <w:proofErr w:type="spellEnd"/>
       <w:r>
-        <w:t>)</w:t>
-      </w:r>
-    </w:p>
-    <w:p>
-      <w:r>
-        <w:t>…</w:t>
-      </w:r>
-    </w:p>
-    <w:p>
-      <w:pPr>
-        <w:pStyle w:val="Kop3"/>
-      </w:pPr>
-      <w:r>
-        <w:t>Variatie</w:t>
-      </w:r>
-      <w:bookmarkEnd w:id="28"/>
-      <w:r>
-        <w:t xml:space="preserve"> </w:t>
-      </w:r>
-      <w:r>
-        <w:t>binnen het level</w:t>
-      </w:r>
-    </w:p>
-    <w:p>
-      <w:r>
-        <w:t>…</w:t>
-      </w:r>
-    </w:p>
-    <w:p>
-      <w:pPr>
-        <w:pStyle w:val="Kop3"/>
-      </w:pPr>
-      <w:bookmarkStart w:id="29" w:name="_Toc164756256"/>
-      <w:r>
-        <w:t>Inkadering</w:t>
-      </w:r>
-      <w:bookmarkEnd w:id="29"/>
-    </w:p>
-    <w:p>
-      <w:r>
-        <w:t>…</w:t>
-      </w:r>
-    </w:p>
-    <w:p>
-      <w:pPr>
-        <w:pStyle w:val="Kop3"/>
-      </w:pPr>
-      <w:bookmarkStart w:id="30" w:name="_Toc164756257"/>
-      <w:r>
-        <w:t>Speciale locaties</w:t>
-      </w:r>
-      <w:bookmarkEnd w:id="30"/>
-    </w:p>
-    <w:p>
-      <w:r>
-        <w:t>…</w:t>
-      </w:r>
-    </w:p>
-    <w:p>
-      <w:pPr>
-        <w:pStyle w:val="Kop3"/>
-      </w:pPr>
-      <w:bookmarkStart w:id="31" w:name="_Toc164756258"/>
-      <w:r>
-        <w:t>Unieke eigenschap voor level</w:t>
-      </w:r>
-      <w:bookmarkEnd w:id="31"/>
-    </w:p>
-    <w:p>
-      <w:r>
-        <w:t>…</w:t>
-      </w:r>
-    </w:p>
-    <w:p>
-      <w:pPr>
-        <w:pStyle w:val="Kop3"/>
-      </w:pPr>
-      <w:bookmarkStart w:id="32" w:name="_Toc164756259"/>
-      <w:r>
-        <w:t>Doel</w:t>
-      </w:r>
-      <w:r>
-        <w:t>(en) van het level</w:t>
-      </w:r>
-      <w:bookmarkEnd w:id="32"/>
-    </w:p>
-    <w:p>
-      <w:r>
-        <w:t>…</w:t>
-      </w:r>
-    </w:p>
-    <w:p>
-      <w:pPr>
-        <w:pStyle w:val="Kop3"/>
-        <w:rPr>
-          <w:lang w:val="en-US"/>
-        </w:rPr>
-      </w:pPr>
-      <w:r>
-        <w:rPr>
-          <w:lang w:val="en-US"/>
-        </w:rPr>
-        <w:t xml:space="preserve">Level </w:t>
-      </w:r>
-      <w:proofErr w:type="spellStart"/>
-      <w:r>
-        <w:rPr>
-          <w:lang w:val="en-US"/>
-        </w:rPr>
-        <w:t>S</w:t>
-      </w:r>
-      <w:r>
-        <w:rPr>
-          <w:lang w:val="en-US"/>
-        </w:rPr>
-        <w:t>pecifieke</w:t>
-      </w:r>
-      <w:proofErr w:type="spellEnd"/>
-      <w:r>
-        <w:rPr>
-          <w:lang w:val="en-US"/>
-        </w:rPr>
-        <w:t xml:space="preserve"> Achievement</w:t>
-      </w:r>
-      <w:r>
-        <w:rPr>
-          <w:lang w:val="en-US"/>
-        </w:rPr>
-        <w:t>(</w:t>
-      </w:r>
-      <w:r>
-        <w:rPr>
-          <w:lang w:val="en-US"/>
-        </w:rPr>
-        <w:t>s</w:t>
-      </w:r>
-      <w:r>
-        <w:rPr>
-          <w:lang w:val="en-US"/>
-        </w:rPr>
-        <w:t>)</w:t>
-      </w:r>
-    </w:p>
-    <w:p>
-      <w:pPr>
-        <w:rPr>
-          <w:lang w:val="en-US"/>
-        </w:rPr>
-      </w:pPr>
-      <w:r>
-        <w:rPr>
-          <w:lang w:val="en-US"/>
-        </w:rPr>
-        <w:t>…</w:t>
-      </w:r>
-    </w:p>
-    <w:p>
-      <w:pPr>
-        <w:pStyle w:val="Kop2"/>
-        <w:rPr>
-          <w:lang w:val="en-US"/>
-        </w:rPr>
-      </w:pPr>
-      <w:bookmarkStart w:id="33" w:name="_Toc164756260"/>
-      <w:r>
-        <w:rPr>
-          <w:lang w:val="en-US"/>
-        </w:rPr>
-        <w:t>Level02</w:t>
-      </w:r>
-      <w:bookmarkEnd w:id="33"/>
-      <w:r>
-        <w:rPr>
-          <w:lang w:val="en-US"/>
-        </w:rPr>
-        <w:t xml:space="preserve"> </w:t>
-      </w:r>
-    </w:p>
-    <w:p>
-      <w:pPr>
-        <w:pStyle w:val="Kop3"/>
-        <w:rPr>
-          <w:lang w:val="en-US"/>
-        </w:rPr>
-      </w:pPr>
-      <w:r>
-        <w:rPr>
-          <w:lang w:val="en-US"/>
-        </w:rPr>
-        <w:t>…</w:t>
-      </w:r>
-    </w:p>
-    <w:p>
-      <w:pPr>
-        <w:rPr>
-          <w:lang w:val="en-US"/>
-        </w:rPr>
-      </w:pPr>
-    </w:p>
+        <w:t xml:space="preserve"> die rond lopen in de wereld.</w:t>
+      </w:r>
+    </w:p>
+    <w:p>
+      <w:r>
+        <w:t>*Dieren die rond lopen in de wereld.</w:t>
+      </w:r>
+    </w:p>
+    <w:p/>
     <w:p>
       <w:pPr>
         <w:rPr>
@@ -5145,33 +5266,37 @@
     <w:p>
       <w:pPr>
         <w:pStyle w:val="Kop1"/>
-        <w:rPr>
-          <w:i/>
-          <w:iCs/>
-        </w:rPr>
-      </w:pPr>
-      <w:bookmarkStart w:id="34" w:name="_Toc183096227"/>
+      </w:pPr>
+      <w:bookmarkStart w:id="29" w:name="_Toc183096228"/>
       <w:r>
         <w:lastRenderedPageBreak/>
-        <w:t>Mod</w:t>
-      </w:r>
-      <w:r>
-        <w:t>u</w:t>
-      </w:r>
-      <w:r>
-        <w:t>s</w:t>
-      </w:r>
-      <w:r>
-        <w:t xml:space="preserve"> </w:t>
-      </w:r>
-      <w:r>
-        <w:rPr>
-          <w:i/>
-          <w:iCs/>
-        </w:rPr>
-        <w:t>(indien nodig)</w:t>
-      </w:r>
-      <w:bookmarkEnd w:id="34"/>
+        <w:t xml:space="preserve">Speler </w:t>
+      </w:r>
+      <w:r>
+        <w:t>pres</w:t>
+      </w:r>
+      <w:r>
+        <w:t>t</w:t>
+      </w:r>
+      <w:r>
+        <w:t>atie</w:t>
+      </w:r>
+      <w:r>
+        <w:t xml:space="preserve">/ </w:t>
+      </w:r>
+      <w:proofErr w:type="spellStart"/>
+      <w:r>
+        <w:t>Achievement</w:t>
+      </w:r>
+      <w:proofErr w:type="spellEnd"/>
+      <w:r>
+        <w:rPr>
+          <w:i/>
+          <w:iCs/>
+        </w:rPr>
+        <w:t xml:space="preserve"> (indien nodig)</w:t>
+      </w:r>
+      <w:bookmarkEnd w:id="29"/>
     </w:p>
     <w:p>
       <w:pPr>
@@ -5192,91 +5317,63 @@
           <w:i/>
           <w:iCs/>
         </w:rPr>
-        <w:t>Beschri</w:t>
-      </w:r>
-      <w:r>
-        <w:rPr>
-          <w:i/>
-          <w:iCs/>
-        </w:rPr>
-        <w:t>j</w:t>
-      </w:r>
-      <w:r>
-        <w:rPr>
-          <w:i/>
-          <w:iCs/>
-        </w:rPr>
-        <w:t>f per mod</w:t>
-      </w:r>
-      <w:r>
-        <w:rPr>
-          <w:i/>
-          <w:iCs/>
-        </w:rPr>
-        <w:t>u</w:t>
-      </w:r>
-      <w:r>
-        <w:rPr>
-          <w:i/>
-          <w:iCs/>
-        </w:rPr>
-        <w:t>s het doel</w:t>
-      </w:r>
-      <w:r>
-        <w:rPr>
-          <w:i/>
-          <w:iCs/>
-        </w:rPr>
-        <w:t xml:space="preserve"> (</w:t>
-      </w:r>
-      <w:r>
-        <w:rPr>
-          <w:i/>
-          <w:iCs/>
-        </w:rPr>
-        <w:t xml:space="preserve">waarom </w:t>
-      </w:r>
-      <w:r>
-        <w:rPr>
-          <w:i/>
-          <w:iCs/>
-        </w:rPr>
-        <w:t xml:space="preserve">is </w:t>
-      </w:r>
-      <w:r>
-        <w:rPr>
-          <w:i/>
-          <w:iCs/>
-        </w:rPr>
-        <w:t>het nodig</w:t>
-      </w:r>
-      <w:r>
-        <w:rPr>
-          <w:i/>
-          <w:iCs/>
-        </w:rPr>
-        <w:t xml:space="preserve">/ wat is de waarde die het </w:t>
-      </w:r>
-      <w:r>
-        <w:rPr>
-          <w:i/>
-          <w:iCs/>
-        </w:rPr>
-        <w:t>toevoegt</w:t>
-      </w:r>
-      <w:r>
-        <w:rPr>
-          <w:i/>
-          <w:iCs/>
-        </w:rPr>
-        <w:t xml:space="preserve"> voor de speler). W</w:t>
-      </w:r>
-      <w:r>
-        <w:rPr>
-          <w:i/>
-          <w:iCs/>
-        </w:rPr>
-        <w:t xml:space="preserve">elke </w:t>
+        <w:t xml:space="preserve">Beschrijf de werking van het </w:t>
+      </w:r>
+      <w:r>
+        <w:rPr>
+          <w:i/>
+          <w:iCs/>
+        </w:rPr>
+        <w:t>prestatie</w:t>
+      </w:r>
+      <w:r>
+        <w:rPr>
+          <w:i/>
+          <w:iCs/>
+        </w:rPr>
+        <w:t>systeem. Hoe wordt de data opgeslagen</w:t>
+      </w:r>
+      <w:r>
+        <w:rPr>
+          <w:i/>
+          <w:iCs/>
+        </w:rPr>
+        <w:t xml:space="preserve"> per profiel</w:t>
+      </w:r>
+      <w:r>
+        <w:rPr>
+          <w:i/>
+          <w:iCs/>
+        </w:rPr>
+        <w:t>.</w:t>
+      </w:r>
+      <w:r>
+        <w:rPr>
+          <w:i/>
+          <w:iCs/>
+        </w:rPr>
+        <w:t xml:space="preserve"> Hoe zorg je ervoor dat de data is versleuteld</w:t>
+      </w:r>
+      <w:r>
+        <w:rPr>
+          <w:i/>
+          <w:iCs/>
+        </w:rPr>
+        <w:t>?</w:t>
+      </w:r>
+      <w:r>
+        <w:rPr>
+          <w:i/>
+          <w:iCs/>
+        </w:rPr>
+        <w:t xml:space="preserve"> Hoe wordt de conditie voor de </w:t>
+      </w:r>
+      <w:r>
+        <w:rPr>
+          <w:i/>
+          <w:iCs/>
+        </w:rPr>
+        <w:t xml:space="preserve">prestatie/ </w:t>
       </w:r>
       <w:proofErr w:type="spellStart"/>
       <w:r>
@@ -5284,21 +5381,7 @@
           <w:i/>
           <w:iCs/>
         </w:rPr>
-        <w:t>l</w:t>
-      </w:r>
-      <w:r>
-        <w:rPr>
-          <w:i/>
-          <w:iCs/>
-        </w:rPr>
-        <w:t>imitati</w:t>
-      </w:r>
-      <w:r>
-        <w:rPr>
-          <w:i/>
-          <w:iCs/>
-        </w:rPr>
-        <w:t>es</w:t>
+        <w:t>achievement</w:t>
       </w:r>
       <w:proofErr w:type="spellEnd"/>
       <w:r>
@@ -5306,21 +5389,7 @@
           <w:i/>
           <w:iCs/>
         </w:rPr>
-        <w:t xml:space="preserve"> er zijn voor de speler? Wat maakt het anders dan de andere mod</w:t>
-      </w:r>
-      <w:r>
-        <w:rPr>
-          <w:i/>
-          <w:iCs/>
-        </w:rPr>
-        <w:t>i</w:t>
-      </w:r>
-      <w:r>
-        <w:rPr>
-          <w:i/>
-          <w:iCs/>
-        </w:rPr>
-        <w:t xml:space="preserve">? </w:t>
+        <w:t xml:space="preserve"> gecontroleerd? </w:t>
       </w:r>
       <w:r>
         <w:rPr>
@@ -5333,126 +5402,59 @@
     <w:p>
       <w:pPr>
         <w:pStyle w:val="Kop2"/>
-        <w:rPr>
-          <w:lang w:val="en-US"/>
-        </w:rPr>
-      </w:pPr>
-      <w:bookmarkStart w:id="35" w:name="_Toc164756263"/>
-      <w:r>
-        <w:rPr>
-          <w:lang w:val="en-US"/>
-        </w:rPr>
-        <w:t>Tutorial</w:t>
-      </w:r>
-      <w:bookmarkEnd w:id="35"/>
-    </w:p>
-    <w:p>
-      <w:pPr>
-        <w:rPr>
-          <w:lang w:val="en-US"/>
-        </w:rPr>
-      </w:pPr>
-      <w:r>
-        <w:rPr>
-          <w:lang w:val="en-US"/>
-        </w:rPr>
+      </w:pPr>
+      <w:r>
+        <w:t>Opslag dat</w:t>
+      </w:r>
+      <w:r>
+        <w:t>a</w:t>
+      </w:r>
+    </w:p>
+    <w:p>
+      <w:r>
         <w:t>…</w:t>
       </w:r>
     </w:p>
     <w:p>
       <w:pPr>
         <w:pStyle w:val="Kop2"/>
-        <w:rPr>
-          <w:lang w:val="en-US"/>
-        </w:rPr>
-      </w:pPr>
-      <w:bookmarkStart w:id="36" w:name="_Toc164756264"/>
-      <w:r>
-        <w:rPr>
-          <w:lang w:val="en-US"/>
-        </w:rPr>
-        <w:t xml:space="preserve">Campagne/ </w:t>
-      </w:r>
-      <w:r>
-        <w:rPr>
-          <w:lang w:val="en-US"/>
-        </w:rPr>
-        <w:t>Campa</w:t>
-      </w:r>
-      <w:r>
-        <w:rPr>
-          <w:lang w:val="en-US"/>
-        </w:rPr>
-        <w:t>ign</w:t>
-      </w:r>
-      <w:bookmarkEnd w:id="36"/>
-    </w:p>
-    <w:p>
-      <w:pPr>
-        <w:rPr>
-          <w:lang w:val="en-US"/>
-        </w:rPr>
-      </w:pPr>
-      <w:r>
-        <w:rPr>
-          <w:lang w:val="en-US"/>
-        </w:rPr>
+      </w:pPr>
+      <w:r>
+        <w:t>Versleuteling</w:t>
+      </w:r>
+    </w:p>
+    <w:p>
+      <w:r>
         <w:t>…</w:t>
       </w:r>
     </w:p>
     <w:p>
       <w:pPr>
         <w:pStyle w:val="Kop2"/>
-        <w:rPr>
-          <w:lang w:val="en-US"/>
-        </w:rPr>
-      </w:pPr>
-      <w:bookmarkStart w:id="37" w:name="_Toc164756262"/>
-      <w:proofErr w:type="spellStart"/>
-      <w:r>
-        <w:rPr>
-          <w:lang w:val="en-US"/>
-        </w:rPr>
-        <w:t>Shietbaan</w:t>
-      </w:r>
-      <w:proofErr w:type="spellEnd"/>
-      <w:r>
-        <w:rPr>
-          <w:lang w:val="en-US"/>
-        </w:rPr>
-        <w:t xml:space="preserve"> </w:t>
-      </w:r>
-      <w:r>
-        <w:rPr>
-          <w:lang w:val="en-US"/>
-        </w:rPr>
-        <w:t>(Shooting Range)</w:t>
-      </w:r>
-      <w:bookmarkEnd w:id="37"/>
-    </w:p>
-    <w:p>
-      <w:r>
-        <w:t>..</w:t>
-      </w:r>
-    </w:p>
-    <w:p/>
-    <w:p>
-      <w:pPr>
-        <w:rPr>
-          <w:b/>
-          <w:bCs/>
-          <w:i/>
-          <w:iCs/>
-        </w:rPr>
-      </w:pPr>
-      <w:r>
-        <w:rPr>
-          <w:b/>
-          <w:bCs/>
-          <w:i/>
-          <w:iCs/>
-        </w:rPr>
-        <w:t>[voeg meer onderdelen toe als die nodig zijn]</w:t>
+      </w:pPr>
+      <w:r>
+        <w:t xml:space="preserve">Controleren van </w:t>
+      </w:r>
+      <w:r>
+        <w:t>conditie</w:t>
+      </w:r>
+    </w:p>
+    <w:p>
+      <w:r>
+        <w:t>…</w:t>
+      </w:r>
+    </w:p>
+    <w:p>
+      <w:pPr>
+        <w:pStyle w:val="Kop2"/>
+      </w:pPr>
+      <w:r>
+        <w:t>Weergave van statistieken</w:t>
+      </w:r>
+    </w:p>
+    <w:p>
+      <w:r>
+        <w:t>…</w:t>
       </w:r>
     </w:p>
     <w:p/>
@@ -5474,36 +5476,17 @@
       <w:pPr>
         <w:pStyle w:val="Kop1"/>
       </w:pPr>
-      <w:bookmarkStart w:id="38" w:name="_Toc183096228"/>
+      <w:bookmarkStart w:id="30" w:name="_Toc183096229"/>
       <w:r>
         <w:lastRenderedPageBreak/>
-        <w:t xml:space="preserve">Speler </w:t>
-      </w:r>
-      <w:r>
-        <w:t>pres</w:t>
-      </w:r>
-      <w:r>
-        <w:t>t</w:t>
-      </w:r>
-      <w:r>
-        <w:t>atie</w:t>
-      </w:r>
-      <w:r>
-        <w:t xml:space="preserve">/ </w:t>
+        <w:t xml:space="preserve">Input/ Control </w:t>
       </w:r>
       <w:proofErr w:type="spellStart"/>
       <w:r>
-        <w:t>Achievement</w:t>
-      </w:r>
+        <w:t>scheme</w:t>
+      </w:r>
+      <w:bookmarkEnd w:id="30"/>
       <w:proofErr w:type="spellEnd"/>
-      <w:r>
-        <w:rPr>
-          <w:i/>
-          <w:iCs/>
-        </w:rPr>
-        <w:t xml:space="preserve"> (indien nodig)</w:t>
-      </w:r>
-      <w:bookmarkEnd w:id="38"/>
     </w:p>
     <w:p>
       <w:pPr>
@@ -5524,63 +5507,63 @@
           <w:i/>
           <w:iCs/>
         </w:rPr>
-        <w:t xml:space="preserve">Beschrijf de werking van het </w:t>
-      </w:r>
-      <w:r>
-        <w:rPr>
-          <w:i/>
-          <w:iCs/>
-        </w:rPr>
-        <w:t>prestatie</w:t>
-      </w:r>
-      <w:r>
-        <w:rPr>
-          <w:i/>
-          <w:iCs/>
-        </w:rPr>
-        <w:t>systeem. Hoe wordt de data opgeslagen</w:t>
-      </w:r>
-      <w:r>
-        <w:rPr>
-          <w:i/>
-          <w:iCs/>
-        </w:rPr>
-        <w:t xml:space="preserve"> per profiel</w:t>
-      </w:r>
-      <w:r>
-        <w:rPr>
-          <w:i/>
-          <w:iCs/>
-        </w:rPr>
-        <w:t>.</w:t>
-      </w:r>
-      <w:r>
-        <w:rPr>
-          <w:i/>
-          <w:iCs/>
-        </w:rPr>
-        <w:t xml:space="preserve"> Hoe zorg je ervoor dat de data is versleuteld</w:t>
-      </w:r>
-      <w:r>
-        <w:rPr>
-          <w:i/>
-          <w:iCs/>
-        </w:rPr>
-        <w:t>?</w:t>
-      </w:r>
-      <w:r>
-        <w:rPr>
-          <w:i/>
-          <w:iCs/>
-        </w:rPr>
-        <w:t xml:space="preserve"> Hoe wordt de conditie voor de </w:t>
-      </w:r>
-      <w:r>
-        <w:rPr>
-          <w:i/>
-          <w:iCs/>
-        </w:rPr>
-        <w:t xml:space="preserve">prestatie/ </w:t>
+        <w:t xml:space="preserve">Beschrijf de </w:t>
+      </w:r>
+      <w:r>
+        <w:rPr>
+          <w:i/>
+          <w:iCs/>
+        </w:rPr>
+        <w:t xml:space="preserve">“standaard” </w:t>
+      </w:r>
+      <w:r>
+        <w:rPr>
+          <w:i/>
+          <w:iCs/>
+        </w:rPr>
+        <w:t xml:space="preserve">input van </w:t>
+      </w:r>
+      <w:r>
+        <w:rPr>
+          <w:i/>
+          <w:iCs/>
+        </w:rPr>
+        <w:t>het</w:t>
+      </w:r>
+      <w:r>
+        <w:rPr>
+          <w:i/>
+          <w:iCs/>
+        </w:rPr>
+        <w:t xml:space="preserve"> invoerapparaat</w:t>
+      </w:r>
+      <w:r>
+        <w:rPr>
+          <w:i/>
+          <w:iCs/>
+        </w:rPr>
+        <w:t xml:space="preserve"> of combinatie van meerdere invoerapparaten</w:t>
+      </w:r>
+      <w:r>
+        <w:rPr>
+          <w:i/>
+          <w:iCs/>
+        </w:rPr>
+        <w:t>. Hoe is</w:t>
+      </w:r>
+      <w:r>
+        <w:rPr>
+          <w:i/>
+          <w:iCs/>
+        </w:rPr>
+        <w:t xml:space="preserve"> de</w:t>
+      </w:r>
+      <w:r>
+        <w:rPr>
+          <w:i/>
+          <w:iCs/>
+        </w:rPr>
+        <w:t xml:space="preserve"> input gekoppeld met de acties van de </w:t>
       </w:r>
       <w:proofErr w:type="spellStart"/>
       <w:r>
@@ -5588,7 +5571,7 @@
           <w:i/>
           <w:iCs/>
         </w:rPr>
-        <w:t>achievement</w:t>
+        <w:t>speler’s</w:t>
       </w:r>
       <w:proofErr w:type="spellEnd"/>
       <w:r>
@@ -5596,7 +5579,7 @@
           <w:i/>
           <w:iCs/>
         </w:rPr>
-        <w:t xml:space="preserve"> gecontroleerd? </w:t>
+        <w:t xml:space="preserve"> karakter. </w:t>
       </w:r>
       <w:r>
         <w:rPr>
@@ -5610,12 +5593,17 @@
       <w:pPr>
         <w:pStyle w:val="Kop2"/>
       </w:pPr>
-      <w:r>
-        <w:t>Opslag dat</w:t>
-      </w:r>
-      <w:r>
-        <w:t>a</w:t>
-      </w:r>
+      <w:bookmarkStart w:id="31" w:name="_Toc164756267"/>
+      <w:r>
+        <w:t xml:space="preserve">Standaard </w:t>
+      </w:r>
+      <w:r>
+        <w:t>Be</w:t>
+      </w:r>
+      <w:r>
+        <w:t>wegen</w:t>
+      </w:r>
+      <w:bookmarkEnd w:id="31"/>
     </w:p>
     <w:p>
       <w:r>
@@ -5626,9 +5614,11 @@
       <w:pPr>
         <w:pStyle w:val="Kop2"/>
       </w:pPr>
-      <w:r>
-        <w:t>Versleuteling</w:t>
-      </w:r>
+      <w:bookmarkStart w:id="32" w:name="_Toc164756268"/>
+      <w:r>
+        <w:t>Rondkijken</w:t>
+      </w:r>
+      <w:bookmarkEnd w:id="32"/>
     </w:p>
     <w:p>
       <w:r>
@@ -5639,12 +5629,14 @@
       <w:pPr>
         <w:pStyle w:val="Kop2"/>
       </w:pPr>
-      <w:r>
-        <w:t xml:space="preserve">Controleren van </w:t>
-      </w:r>
-      <w:r>
-        <w:t>conditie</w:t>
-      </w:r>
+      <w:bookmarkStart w:id="33" w:name="_Toc164756269"/>
+      <w:r>
+        <w:t>Aanval</w:t>
+      </w:r>
+      <w:r>
+        <w:t>len</w:t>
+      </w:r>
+      <w:bookmarkEnd w:id="33"/>
     </w:p>
     <w:p>
       <w:r>
@@ -5655,16 +5647,106 @@
       <w:pPr>
         <w:pStyle w:val="Kop2"/>
       </w:pPr>
-      <w:r>
-        <w:t>Weergave van statistieken</w:t>
-      </w:r>
+      <w:bookmarkStart w:id="34" w:name="_Toc164756270"/>
+      <w:r>
+        <w:t>Wapen</w:t>
+      </w:r>
+      <w:r>
+        <w:t>-m</w:t>
+      </w:r>
+      <w:r>
+        <w:t>odi wisselen</w:t>
+      </w:r>
+      <w:bookmarkEnd w:id="34"/>
     </w:p>
     <w:p>
       <w:r>
         <w:t>…</w:t>
       </w:r>
     </w:p>
+    <w:p>
+      <w:pPr>
+        <w:pStyle w:val="Kop2"/>
+      </w:pPr>
+      <w:bookmarkStart w:id="35" w:name="_Toc164756271"/>
+      <w:r>
+        <w:t>Speciale Bewegingen</w:t>
+      </w:r>
+      <w:bookmarkEnd w:id="35"/>
+    </w:p>
+    <w:p>
+      <w:r>
+        <w:t>…</w:t>
+      </w:r>
+    </w:p>
+    <w:p>
+      <w:pPr>
+        <w:pStyle w:val="Kop2"/>
+      </w:pPr>
+      <w:bookmarkStart w:id="36" w:name="_Toc164756272"/>
+      <w:r>
+        <w:t>Projectielen/objecten gooien</w:t>
+      </w:r>
+      <w:bookmarkEnd w:id="36"/>
+    </w:p>
+    <w:p>
+      <w:r>
+        <w:t>…</w:t>
+      </w:r>
+    </w:p>
+    <w:p>
+      <w:pPr>
+        <w:pStyle w:val="Kop2"/>
+      </w:pPr>
+      <w:bookmarkStart w:id="37" w:name="_Toc164756273"/>
+      <w:r>
+        <w:t>Snel wapens wisselen</w:t>
+      </w:r>
+      <w:bookmarkEnd w:id="37"/>
+    </w:p>
+    <w:p>
+      <w:r>
+        <w:t>…</w:t>
+      </w:r>
+    </w:p>
     <w:p/>
+    <w:p>
+      <w:pPr>
+        <w:rPr>
+          <w:b/>
+          <w:bCs/>
+          <w:i/>
+          <w:iCs/>
+        </w:rPr>
+      </w:pPr>
+      <w:r>
+        <w:rPr>
+          <w:b/>
+          <w:bCs/>
+          <w:i/>
+          <w:iCs/>
+        </w:rPr>
+        <w:t>[voeg meer onderdelen toe als die nodig zijn</w:t>
+      </w:r>
+      <w:r>
+        <w:rPr>
+          <w:b/>
+          <w:bCs/>
+          <w:i/>
+          <w:iCs/>
+        </w:rPr>
+        <w:t>, of haal onderdelen weg</w:t>
+      </w:r>
+      <w:r>
+        <w:rPr>
+          <w:b/>
+          <w:bCs/>
+          <w:i/>
+          <w:iCs/>
+        </w:rPr>
+        <w:t>]</w:t>
+      </w:r>
+    </w:p>
     <w:p>
       <w:pPr>
         <w:rPr>
@@ -5683,132 +5765,91 @@
       <w:pPr>
         <w:pStyle w:val="Kop1"/>
       </w:pPr>
-      <w:bookmarkStart w:id="39" w:name="_Toc183096229"/>
+      <w:bookmarkStart w:id="38" w:name="_Toc183096230"/>
       <w:r>
         <w:lastRenderedPageBreak/>
-        <w:t xml:space="preserve">Input/ Control </w:t>
-      </w:r>
-      <w:proofErr w:type="spellStart"/>
-      <w:r>
-        <w:t>scheme</w:t>
+        <w:t>Story/</w:t>
+      </w:r>
+      <w:r>
+        <w:t xml:space="preserve"> </w:t>
+      </w:r>
+      <w:r>
+        <w:t>Scenario/</w:t>
+      </w:r>
+      <w:r>
+        <w:t xml:space="preserve"> </w:t>
+      </w:r>
+      <w:r>
+        <w:t>Synopsis</w:t>
+      </w:r>
+      <w:r>
+        <w:t>/ Lore</w:t>
+      </w:r>
+      <w:bookmarkEnd w:id="38"/>
+    </w:p>
+    <w:p>
+      <w:pPr>
+        <w:rPr>
+          <w:i/>
+          <w:iCs/>
+        </w:rPr>
+      </w:pPr>
+      <w:r>
+        <w:rPr>
+          <w:i/>
+          <w:iCs/>
+        </w:rPr>
+        <w:t>[</w:t>
+      </w:r>
+      <w:r>
+        <w:rPr>
+          <w:i/>
+          <w:iCs/>
+        </w:rPr>
+        <w:t>Beschrijf de wereld waar het spel zich af speelt, Wat is er voorafgaand gebeurt? Wat gebeurt er tijdens de tijd het spel zich af speelt. Welke belangrijke fracties/groepen, plaatsen/locaties/ Points Of Intrest,  en/of karakter(s) bestaan in de wereld die relevant zijn voor het spel.</w:t>
+      </w:r>
+      <w:r>
+        <w:rPr>
+          <w:i/>
+          <w:iCs/>
+        </w:rPr>
+        <w:t>]</w:t>
+      </w:r>
+    </w:p>
+    <w:p>
+      <w:pPr>
+        <w:pStyle w:val="Kop2"/>
+      </w:pPr>
+      <w:bookmarkStart w:id="39" w:name="_Toc164756275"/>
+      <w:r>
+        <w:t xml:space="preserve">Achtergrond </w:t>
+      </w:r>
+      <w:r>
+        <w:t>Speel</w:t>
+      </w:r>
+      <w:r>
+        <w:t xml:space="preserve"> </w:t>
+      </w:r>
+      <w:r>
+        <w:t>Wereld</w:t>
       </w:r>
       <w:bookmarkEnd w:id="39"/>
-      <w:proofErr w:type="spellEnd"/>
-    </w:p>
-    <w:p>
-      <w:pPr>
-        <w:rPr>
-          <w:i/>
-          <w:iCs/>
-        </w:rPr>
-      </w:pPr>
-      <w:r>
-        <w:rPr>
-          <w:i/>
-          <w:iCs/>
-        </w:rPr>
-        <w:t>[</w:t>
-      </w:r>
-      <w:r>
-        <w:rPr>
-          <w:i/>
-          <w:iCs/>
-        </w:rPr>
-        <w:t xml:space="preserve">Beschrijf de </w:t>
-      </w:r>
-      <w:r>
-        <w:rPr>
-          <w:i/>
-          <w:iCs/>
-        </w:rPr>
-        <w:t xml:space="preserve">“standaard” </w:t>
-      </w:r>
-      <w:r>
-        <w:rPr>
-          <w:i/>
-          <w:iCs/>
-        </w:rPr>
-        <w:t xml:space="preserve">input van </w:t>
-      </w:r>
-      <w:r>
-        <w:rPr>
-          <w:i/>
-          <w:iCs/>
-        </w:rPr>
-        <w:t>het</w:t>
-      </w:r>
-      <w:r>
-        <w:rPr>
-          <w:i/>
-          <w:iCs/>
-        </w:rPr>
-        <w:t xml:space="preserve"> invoerapparaat</w:t>
-      </w:r>
-      <w:r>
-        <w:rPr>
-          <w:i/>
-          <w:iCs/>
-        </w:rPr>
-        <w:t xml:space="preserve"> of combinatie van meerdere invoerapparaten</w:t>
-      </w:r>
-      <w:r>
-        <w:rPr>
-          <w:i/>
-          <w:iCs/>
-        </w:rPr>
-        <w:t>. Hoe is</w:t>
-      </w:r>
-      <w:r>
-        <w:rPr>
-          <w:i/>
-          <w:iCs/>
-        </w:rPr>
-        <w:t xml:space="preserve"> de</w:t>
-      </w:r>
-      <w:r>
-        <w:rPr>
-          <w:i/>
-          <w:iCs/>
-        </w:rPr>
-        <w:t xml:space="preserve"> input gekoppeld met de acties van de </w:t>
-      </w:r>
-      <w:proofErr w:type="spellStart"/>
-      <w:r>
-        <w:rPr>
-          <w:i/>
-          <w:iCs/>
-        </w:rPr>
-        <w:t>speler’s</w:t>
-      </w:r>
-      <w:proofErr w:type="spellEnd"/>
-      <w:r>
-        <w:rPr>
-          <w:i/>
-          <w:iCs/>
-        </w:rPr>
-        <w:t xml:space="preserve"> karakter. </w:t>
-      </w:r>
-      <w:r>
-        <w:rPr>
-          <w:i/>
-          <w:iCs/>
-        </w:rPr>
-        <w:t>]</w:t>
+    </w:p>
+    <w:p>
+      <w:r>
+        <w:t>…</w:t>
       </w:r>
     </w:p>
     <w:p>
       <w:pPr>
         <w:pStyle w:val="Kop2"/>
       </w:pPr>
-      <w:bookmarkStart w:id="40" w:name="_Toc164756267"/>
-      <w:r>
-        <w:t xml:space="preserve">Standaard </w:t>
-      </w:r>
-      <w:r>
-        <w:t>Be</w:t>
-      </w:r>
-      <w:r>
-        <w:t>wegen</w:t>
+      <w:bookmarkStart w:id="40" w:name="_Toc164756276"/>
+      <w:r>
+        <w:t xml:space="preserve">Verloop speelwereld </w:t>
+      </w:r>
+      <w:r>
+        <w:t>(veranderingen gedurende het spel)</w:t>
       </w:r>
       <w:bookmarkEnd w:id="40"/>
     </w:p>
@@ -5821,95 +5862,35 @@
       <w:pPr>
         <w:pStyle w:val="Kop2"/>
       </w:pPr>
-      <w:bookmarkStart w:id="41" w:name="_Toc164756268"/>
-      <w:r>
-        <w:t>Rondkijken</w:t>
+      <w:bookmarkStart w:id="41" w:name="_Toc164756277"/>
+      <w:r>
+        <w:t xml:space="preserve">Achtergrond </w:t>
+      </w:r>
+      <w:r>
+        <w:t>(</w:t>
+      </w:r>
+      <w:r>
+        <w:t>Hoo</w:t>
+      </w:r>
+      <w:r>
+        <w:t>fd</w:t>
+      </w:r>
+      <w:r>
+        <w:t>)</w:t>
+      </w:r>
+      <w:r>
+        <w:t>karakter</w:t>
+      </w:r>
+      <w:r>
+        <w:t>(</w:t>
+      </w:r>
+      <w:r>
+        <w:t>s</w:t>
+      </w:r>
+      <w:r>
+        <w:t>)</w:t>
       </w:r>
       <w:bookmarkEnd w:id="41"/>
-    </w:p>
-    <w:p>
-      <w:r>
-        <w:t>…</w:t>
-      </w:r>
-    </w:p>
-    <w:p>
-      <w:pPr>
-        <w:pStyle w:val="Kop2"/>
-      </w:pPr>
-      <w:bookmarkStart w:id="42" w:name="_Toc164756269"/>
-      <w:r>
-        <w:t>Aanval</w:t>
-      </w:r>
-      <w:r>
-        <w:t>len</w:t>
-      </w:r>
-      <w:bookmarkEnd w:id="42"/>
-    </w:p>
-    <w:p>
-      <w:r>
-        <w:t>…</w:t>
-      </w:r>
-    </w:p>
-    <w:p>
-      <w:pPr>
-        <w:pStyle w:val="Kop2"/>
-      </w:pPr>
-      <w:bookmarkStart w:id="43" w:name="_Toc164756270"/>
-      <w:r>
-        <w:t>Wapen</w:t>
-      </w:r>
-      <w:r>
-        <w:t>-m</w:t>
-      </w:r>
-      <w:r>
-        <w:t>odi wisselen</w:t>
-      </w:r>
-      <w:bookmarkEnd w:id="43"/>
-    </w:p>
-    <w:p>
-      <w:r>
-        <w:t>…</w:t>
-      </w:r>
-    </w:p>
-    <w:p>
-      <w:pPr>
-        <w:pStyle w:val="Kop2"/>
-      </w:pPr>
-      <w:bookmarkStart w:id="44" w:name="_Toc164756271"/>
-      <w:r>
-        <w:t>Speciale Bewegingen</w:t>
-      </w:r>
-      <w:bookmarkEnd w:id="44"/>
-    </w:p>
-    <w:p>
-      <w:r>
-        <w:t>…</w:t>
-      </w:r>
-    </w:p>
-    <w:p>
-      <w:pPr>
-        <w:pStyle w:val="Kop2"/>
-      </w:pPr>
-      <w:bookmarkStart w:id="45" w:name="_Toc164756272"/>
-      <w:r>
-        <w:t>Projectielen/objecten gooien</w:t>
-      </w:r>
-      <w:bookmarkEnd w:id="45"/>
-    </w:p>
-    <w:p>
-      <w:r>
-        <w:t>…</w:t>
-      </w:r>
-    </w:p>
-    <w:p>
-      <w:pPr>
-        <w:pStyle w:val="Kop2"/>
-      </w:pPr>
-      <w:bookmarkStart w:id="46" w:name="_Toc164756273"/>
-      <w:r>
-        <w:t>Snel wapens wisselen</w:t>
-      </w:r>
-      <w:bookmarkEnd w:id="46"/>
     </w:p>
     <w:p>
       <w:r>
@@ -5954,202 +5935,14 @@
         <w:t>]</w:t>
       </w:r>
     </w:p>
-    <w:p>
-      <w:pPr>
-        <w:rPr>
-          <w:rFonts w:asciiTheme="majorHAnsi" w:eastAsiaTheme="majorEastAsia" w:hAnsiTheme="majorHAnsi" w:cstheme="majorBidi"/>
-          <w:b/>
-          <w:color w:val="2F5496" w:themeColor="accent1" w:themeShade="BF"/>
-          <w:sz w:val="44"/>
-          <w:szCs w:val="32"/>
-        </w:rPr>
-      </w:pPr>
-      <w:r>
-        <w:br w:type="page"/>
-      </w:r>
-    </w:p>
-    <w:p>
-      <w:pPr>
-        <w:pStyle w:val="Kop1"/>
-      </w:pPr>
-      <w:bookmarkStart w:id="47" w:name="_Toc183096230"/>
-      <w:r>
-        <w:lastRenderedPageBreak/>
-        <w:t>Story/</w:t>
-      </w:r>
-      <w:r>
-        <w:t xml:space="preserve"> </w:t>
-      </w:r>
-      <w:r>
-        <w:t>Scenario/</w:t>
-      </w:r>
-      <w:r>
-        <w:t xml:space="preserve"> </w:t>
-      </w:r>
-      <w:r>
-        <w:t>Synopsis</w:t>
-      </w:r>
-      <w:r>
-        <w:t>/ Lore</w:t>
-      </w:r>
-      <w:bookmarkEnd w:id="47"/>
-    </w:p>
-    <w:p>
-      <w:pPr>
-        <w:rPr>
-          <w:i/>
-          <w:iCs/>
-        </w:rPr>
-      </w:pPr>
-      <w:r>
-        <w:rPr>
-          <w:i/>
-          <w:iCs/>
-        </w:rPr>
-        <w:t>[</w:t>
-      </w:r>
-      <w:r>
-        <w:rPr>
-          <w:i/>
-          <w:iCs/>
-        </w:rPr>
-        <w:t>Beschrijf de wereld waar het spel zich af speelt, Wat is er voorafgaand gebeurt? Wat gebeurt er tijdens de tijd het spel zich af speelt. Welke belangrijke fracties/groepen, plaatsen/locaties/ Points Of Intrest,  en/of karakter(s) bestaan in de wereld die relevant zijn voor het spel.</w:t>
-      </w:r>
-      <w:r>
-        <w:rPr>
-          <w:i/>
-          <w:iCs/>
-        </w:rPr>
-        <w:t>]</w:t>
-      </w:r>
-    </w:p>
-    <w:p>
-      <w:pPr>
-        <w:pStyle w:val="Kop2"/>
-      </w:pPr>
-      <w:bookmarkStart w:id="48" w:name="_Toc164756275"/>
-      <w:r>
-        <w:t xml:space="preserve">Achtergrond </w:t>
-      </w:r>
-      <w:r>
-        <w:t>Speel</w:t>
-      </w:r>
-      <w:r>
-        <w:t xml:space="preserve"> </w:t>
-      </w:r>
-      <w:r>
-        <w:t>Wereld</w:t>
-      </w:r>
-      <w:bookmarkEnd w:id="48"/>
-    </w:p>
-    <w:p>
-      <w:r>
-        <w:t>…</w:t>
-      </w:r>
-    </w:p>
-    <w:p>
-      <w:pPr>
-        <w:pStyle w:val="Kop2"/>
-      </w:pPr>
-      <w:bookmarkStart w:id="49" w:name="_Toc164756276"/>
-      <w:r>
-        <w:t xml:space="preserve">Verloop speelwereld </w:t>
-      </w:r>
-      <w:r>
-        <w:t>(veranderingen gedurende het spel)</w:t>
-      </w:r>
-      <w:bookmarkEnd w:id="49"/>
-    </w:p>
-    <w:p>
-      <w:r>
-        <w:t>…</w:t>
-      </w:r>
-    </w:p>
-    <w:p>
-      <w:pPr>
-        <w:pStyle w:val="Kop2"/>
-      </w:pPr>
-      <w:bookmarkStart w:id="50" w:name="_Toc164756277"/>
-      <w:r>
-        <w:t xml:space="preserve">Achtergrond </w:t>
-      </w:r>
-      <w:r>
-        <w:t>(</w:t>
-      </w:r>
-      <w:r>
-        <w:t>Hoo</w:t>
-      </w:r>
-      <w:r>
-        <w:t>fd</w:t>
-      </w:r>
-      <w:r>
-        <w:t>)</w:t>
-      </w:r>
-      <w:r>
-        <w:t>karakter</w:t>
-      </w:r>
-      <w:r>
-        <w:t>(</w:t>
-      </w:r>
-      <w:r>
-        <w:t>s</w:t>
-      </w:r>
-      <w:r>
-        <w:t>)</w:t>
-      </w:r>
-      <w:bookmarkEnd w:id="50"/>
-    </w:p>
-    <w:p>
-      <w:r>
-        <w:t>…</w:t>
-      </w:r>
-    </w:p>
-    <w:p/>
-    <w:p>
-      <w:pPr>
-        <w:rPr>
-          <w:b/>
-          <w:bCs/>
-          <w:i/>
-          <w:iCs/>
-        </w:rPr>
-      </w:pPr>
-      <w:r>
-        <w:rPr>
-          <w:b/>
-          <w:bCs/>
-          <w:i/>
-          <w:iCs/>
-        </w:rPr>
-        <w:t>[voeg meer onderdelen toe als die nodig zijn</w:t>
-      </w:r>
-      <w:r>
-        <w:rPr>
-          <w:b/>
-          <w:bCs/>
-          <w:i/>
-          <w:iCs/>
-        </w:rPr>
-        <w:t>, of haal onderdelen weg</w:t>
-      </w:r>
-      <w:r>
-        <w:rPr>
-          <w:b/>
-          <w:bCs/>
-          <w:i/>
-          <w:iCs/>
-        </w:rPr>
-        <w:t>]</w:t>
-      </w:r>
-    </w:p>
     <w:p/>
     <w:sectPr>
-      <w:headerReference w:type="even" r:id="rId12"/>
-      <w:headerReference w:type="default" r:id="rId13"/>
-      <w:footerReference w:type="even" r:id="rId14"/>
-      <w:footerReference w:type="default" r:id="rId15"/>
-      <w:headerReference w:type="first" r:id="rId16"/>
-      <w:footerReference w:type="first" r:id="rId17"/>
+      <w:headerReference w:type="even" r:id="rId13"/>
+      <w:headerReference w:type="default" r:id="rId14"/>
+      <w:footerReference w:type="even" r:id="rId15"/>
+      <w:footerReference w:type="default" r:id="rId16"/>
+      <w:headerReference w:type="first" r:id="rId17"/>
+      <w:footerReference w:type="first" r:id="rId18"/>
       <w:pgSz w:w="11906" w:h="16838"/>
       <w:pgMar w:top="1417" w:right="1417" w:bottom="1417" w:left="1417" w:header="708" w:footer="708" w:gutter="0"/>
       <w:cols w:space="708"/>
@@ -7109,6 +6902,119 @@
     </w:lvl>
   </w:abstractNum>
   <w:abstractNum w:abstractNumId="4" w15:restartNumberingAfterBreak="0">
+    <w:nsid w:val="432E0B7D"/>
+    <w:multiLevelType w:val="hybridMultilevel"/>
+    <w:tmpl w:val="F3F805EC"/>
+    <w:lvl w:ilvl="0" w:tplc="04090001">
+      <w:start w:val="1"/>
+      <w:numFmt w:val="bullet"/>
+      <w:lvlText w:val=""/>
+      <w:lvlJc w:val="left"/>
+      <w:pPr>
+        <w:ind w:left="720" w:hanging="360"/>
+      </w:pPr>
+      <w:rPr>
+        <w:rFonts w:ascii="Symbol" w:hAnsi="Symbol" w:hint="default"/>
+      </w:rPr>
+    </w:lvl>
+    <w:lvl w:ilvl="1" w:tplc="04090003" w:tentative="1">
+      <w:start w:val="1"/>
+      <w:numFmt w:val="bullet"/>
+      <w:lvlText w:val="o"/>
+      <w:lvlJc w:val="left"/>
+      <w:pPr>
+        <w:ind w:left="1440" w:hanging="360"/>
+      </w:pPr>
+      <w:rPr>
+        <w:rFonts w:ascii="Courier New" w:hAnsi="Courier New" w:cs="Courier New" w:hint="default"/>
+      </w:rPr>
+    </w:lvl>
+    <w:lvl w:ilvl="2" w:tplc="04090005" w:tentative="1">
+      <w:start w:val="1"/>
+      <w:numFmt w:val="bullet"/>
+      <w:lvlText w:val=""/>
+      <w:lvlJc w:val="left"/>
+      <w:pPr>
+        <w:ind w:left="2160" w:hanging="360"/>
+      </w:pPr>
+      <w:rPr>
+        <w:rFonts w:ascii="Wingdings" w:hAnsi="Wingdings" w:hint="default"/>
+      </w:rPr>
+    </w:lvl>
+    <w:lvl w:ilvl="3" w:tplc="04090001" w:tentative="1">
+      <w:start w:val="1"/>
+      <w:numFmt w:val="bullet"/>
+      <w:lvlText w:val=""/>
+      <w:lvlJc w:val="left"/>
+      <w:pPr>
+        <w:ind w:left="2880" w:hanging="360"/>
+      </w:pPr>
+      <w:rPr>
+        <w:rFonts w:ascii="Symbol" w:hAnsi="Symbol" w:hint="default"/>
+      </w:rPr>
+    </w:lvl>
+    <w:lvl w:ilvl="4" w:tplc="04090003" w:tentative="1">
+      <w:start w:val="1"/>
+      <w:numFmt w:val="bullet"/>
+      <w:lvlText w:val="o"/>
+      <w:lvlJc w:val="left"/>
+      <w:pPr>
+        <w:ind w:left="3600" w:hanging="360"/>
+      </w:pPr>
+      <w:rPr>
+        <w:rFonts w:ascii="Courier New" w:hAnsi="Courier New" w:cs="Courier New" w:hint="default"/>
+      </w:rPr>
+    </w:lvl>
+    <w:lvl w:ilvl="5" w:tplc="04090005" w:tentative="1">
+      <w:start w:val="1"/>
+      <w:numFmt w:val="bullet"/>
+      <w:lvlText w:val=""/>
+      <w:lvlJc w:val="left"/>
+      <w:pPr>
+        <w:ind w:left="4320" w:hanging="360"/>
+      </w:pPr>
+      <w:rPr>
+        <w:rFonts w:ascii="Wingdings" w:hAnsi="Wingdings" w:hint="default"/>
+      </w:rPr>
+    </w:lvl>
+    <w:lvl w:ilvl="6" w:tplc="04090001" w:tentative="1">
+      <w:start w:val="1"/>
+      <w:numFmt w:val="bullet"/>
+      <w:lvlText w:val=""/>
+      <w:lvlJc w:val="left"/>
+      <w:pPr>
+        <w:ind w:left="5040" w:hanging="360"/>
+      </w:pPr>
+      <w:rPr>
+        <w:rFonts w:ascii="Symbol" w:hAnsi="Symbol" w:hint="default"/>
+      </w:rPr>
+    </w:lvl>
+    <w:lvl w:ilvl="7" w:tplc="04090003" w:tentative="1">
+      <w:start w:val="1"/>
+      <w:numFmt w:val="bullet"/>
+      <w:lvlText w:val="o"/>
+      <w:lvlJc w:val="left"/>
+      <w:pPr>
+        <w:ind w:left="5760" w:hanging="360"/>
+      </w:pPr>
+      <w:rPr>
+        <w:rFonts w:ascii="Courier New" w:hAnsi="Courier New" w:cs="Courier New" w:hint="default"/>
+      </w:rPr>
+    </w:lvl>
+    <w:lvl w:ilvl="8" w:tplc="04090005" w:tentative="1">
+      <w:start w:val="1"/>
+      <w:numFmt w:val="bullet"/>
+      <w:lvlText w:val=""/>
+      <w:lvlJc w:val="left"/>
+      <w:pPr>
+        <w:ind w:left="6480" w:hanging="360"/>
+      </w:pPr>
+      <w:rPr>
+        <w:rFonts w:ascii="Wingdings" w:hAnsi="Wingdings" w:hint="default"/>
+      </w:rPr>
+    </w:lvl>
+  </w:abstractNum>
+  <w:abstractNum w:abstractNumId="5" w15:restartNumberingAfterBreak="0">
     <w:nsid w:val="48EC589A"/>
     <w:multiLevelType w:val="multilevel"/>
     <w:tmpl w:val="0413001F"/>
@@ -7201,13 +7107,16 @@
     <w:abstractNumId w:val="3"/>
   </w:num>
   <w:num w:numId="3" w16cid:durableId="185992957">
-    <w:abstractNumId w:val="4"/>
+    <w:abstractNumId w:val="5"/>
   </w:num>
   <w:num w:numId="4" w16cid:durableId="1231497596">
     <w:abstractNumId w:val="0"/>
   </w:num>
   <w:num w:numId="5" w16cid:durableId="1298335745">
     <w:abstractNumId w:val="1"/>
+  </w:num>
+  <w:num w:numId="6" w16cid:durableId="696128164">
+    <w:abstractNumId w:val="4"/>
   </w:num>
 </w:numbering>
 </file>
@@ -8000,6 +7909,17 @@
       <w:szCs w:val="24"/>
     </w:rPr>
   </w:style>
+  <w:style w:type="paragraph" w:styleId="Lijstalinea">
+    <w:name w:val="List Paragraph"/>
+    <w:basedOn w:val="Standaard"/>
+    <w:uiPriority w:val="34"/>
+    <w:qFormat/>
+    <w:rsid w:val="00BC26A7"/>
+    <w:pPr>
+      <w:ind w:left="720"/>
+      <w:contextualSpacing/>
+    </w:pPr>
+  </w:style>
 </w:styles>
 </file>
 
@@ -8299,10 +8219,6 @@
 </file>
 
 <file path=customXml/item1.xml><?xml version="1.0" encoding="utf-8"?>
-<b:Sources xmlns:b="http://schemas.openxmlformats.org/officeDocument/2006/bibliography" xmlns="http://schemas.openxmlformats.org/officeDocument/2006/bibliography" SelectedStyle="\APASixthEditionOfficeOnline.xsl" StyleName="APA" Version="6"/>
-</file>
-
-<file path=customXml/item2.xml><?xml version="1.0" encoding="utf-8"?>
 <ct:contentTypeSchema xmlns:ct="http://schemas.microsoft.com/office/2006/metadata/contentType" xmlns:ma="http://schemas.microsoft.com/office/2006/metadata/properties/metaAttributes" ct:_="" ma:_="" ma:contentTypeName="Document" ma:contentTypeID="0x010100D5188FA4F7421B4A93E65E307A769E27" ma:contentTypeVersion="15" ma:contentTypeDescription="Een nieuw document maken." ma:contentTypeScope="" ma:versionID="9bfd002f47f5f7e7b2724518f3fad1a5">
   <xsd:schema xmlns:xsd="http://www.w3.org/2001/XMLSchema" xmlns:xs="http://www.w3.org/2001/XMLSchema" xmlns:p="http://schemas.microsoft.com/office/2006/metadata/properties" xmlns:ns2="094ecc41-7a37-40c9-8390-f18431712098" xmlns:ns3="32dd6115-ce5d-46b4-b638-9e7d5ca6cbee" targetNamespace="http://schemas.microsoft.com/office/2006/metadata/properties" ma:root="true" ma:fieldsID="e2c1118370456e9a6d2939e9bd0f2e89" ns2:_="" ns3:_="">
     <xsd:import namespace="094ecc41-7a37-40c9-8390-f18431712098"/>
@@ -8537,16 +8453,11 @@
 </ct:contentTypeSchema>
 </file>
 
-<file path=customXml/item3.xml><?xml version="1.0" encoding="utf-8"?>
-<?mso-contentType ?>
-<FormTemplates xmlns="http://schemas.microsoft.com/sharepoint/v3/contenttype/forms">
-  <Display>DocumentLibraryForm</Display>
-  <Edit>DocumentLibraryForm</Edit>
-  <New>DocumentLibraryForm</New>
-</FormTemplates>
+<file path=customXml/item2.xml><?xml version="1.0" encoding="utf-8"?>
+<b:Sources xmlns:b="http://schemas.openxmlformats.org/officeDocument/2006/bibliography" xmlns="http://schemas.openxmlformats.org/officeDocument/2006/bibliography" SelectedStyle="\APASixthEditionOfficeOnline.xsl" StyleName="APA" Version="6"/>
 </file>
 
-<file path=customXml/item4.xml><?xml version="1.0" encoding="utf-8"?>
+<file path=customXml/item3.xml><?xml version="1.0" encoding="utf-8"?>
 <p:properties xmlns:p="http://schemas.microsoft.com/office/2006/metadata/properties" xmlns:xsi="http://www.w3.org/2001/XMLSchema-instance" xmlns:pc="http://schemas.microsoft.com/office/infopath/2007/PartnerControls">
   <documentManagement>
     <TaxCatchAll xmlns="32dd6115-ce5d-46b4-b638-9e7d5ca6cbee" xsi:nil="true"/>
@@ -8557,15 +8468,16 @@
 </p:properties>
 </file>
 
-<file path=customXml/itemProps1.xml><?xml version="1.0" encoding="utf-8"?>
-<ds:datastoreItem xmlns:ds="http://schemas.openxmlformats.org/officeDocument/2006/customXml" ds:itemID="{8162CAD7-841C-4740-BB05-9434E13DB1CA}">
-  <ds:schemaRefs>
-    <ds:schemaRef ds:uri="http://schemas.openxmlformats.org/officeDocument/2006/bibliography"/>
-  </ds:schemaRefs>
-</ds:datastoreItem>
+<file path=customXml/item4.xml><?xml version="1.0" encoding="utf-8"?>
+<?mso-contentType ?>
+<FormTemplates xmlns="http://schemas.microsoft.com/sharepoint/v3/contenttype/forms">
+  <Display>DocumentLibraryForm</Display>
+  <Edit>DocumentLibraryForm</Edit>
+  <New>DocumentLibraryForm</New>
+</FormTemplates>
 </file>
 
-<file path=customXml/itemProps2.xml><?xml version="1.0" encoding="utf-8"?>
+<file path=customXml/itemProps1.xml><?xml version="1.0" encoding="utf-8"?>
 <ds:datastoreItem xmlns:ds="http://schemas.openxmlformats.org/officeDocument/2006/customXml" ds:itemID="{C56652EF-460B-4040-8FF4-DC811E3C10FC}">
   <ds:schemaRefs>
     <ds:schemaRef ds:uri="http://schemas.microsoft.com/office/2006/metadata/contentType"/>
@@ -8584,15 +8496,15 @@
 </ds:datastoreItem>
 </file>
 
-<file path=customXml/itemProps3.xml><?xml version="1.0" encoding="utf-8"?>
-<ds:datastoreItem xmlns:ds="http://schemas.openxmlformats.org/officeDocument/2006/customXml" ds:itemID="{0A4EF1CA-211F-4D3B-A3A7-59A30722EE61}">
+<file path=customXml/itemProps2.xml><?xml version="1.0" encoding="utf-8"?>
+<ds:datastoreItem xmlns:ds="http://schemas.openxmlformats.org/officeDocument/2006/customXml" ds:itemID="{8162CAD7-841C-4740-BB05-9434E13DB1CA}">
   <ds:schemaRefs>
-    <ds:schemaRef ds:uri="http://schemas.microsoft.com/sharepoint/v3/contenttype/forms"/>
+    <ds:schemaRef ds:uri="http://schemas.openxmlformats.org/officeDocument/2006/bibliography"/>
   </ds:schemaRefs>
 </ds:datastoreItem>
 </file>
 
-<file path=customXml/itemProps4.xml><?xml version="1.0" encoding="utf-8"?>
+<file path=customXml/itemProps3.xml><?xml version="1.0" encoding="utf-8"?>
 <ds:datastoreItem xmlns:ds="http://schemas.openxmlformats.org/officeDocument/2006/customXml" ds:itemID="{91F92A0A-AACE-43E5-89F9-369DFE81A653}">
   <ds:schemaRefs>
     <ds:schemaRef ds:uri="http://schemas.microsoft.com/office/2006/metadata/properties"/>
@@ -8601,4 +8513,12 @@
     <ds:schemaRef ds:uri="094ecc41-7a37-40c9-8390-f18431712098"/>
   </ds:schemaRefs>
 </ds:datastoreItem>
+</file>
+
+<file path=customXml/itemProps4.xml><?xml version="1.0" encoding="utf-8"?>
+<ds:datastoreItem xmlns:ds="http://schemas.openxmlformats.org/officeDocument/2006/customXml" ds:itemID="{0A4EF1CA-211F-4D3B-A3A7-59A30722EE61}">
+  <ds:schemaRefs>
+    <ds:schemaRef ds:uri="http://schemas.microsoft.com/sharepoint/v3/contenttype/forms"/>
+  </ds:schemaRefs>
+</ds:datastoreItem>
 </file>
</xml_diff>

<commit_message>
fix: sjabloon 1 af
</commit_message>
<xml_diff>
--- a/Documenten/Sjablonen/Sjabloon 1 - GDD(Game Design Document).docx
+++ b/Documenten/Sjablonen/Sjabloon 1 - GDD(Game Design Document).docx
@@ -343,9 +343,19 @@
                             <w:r>
                               <w:t xml:space="preserve">: </w:t>
                             </w:r>
+                            <w:proofErr w:type="spellStart"/>
                             <w:r>
-                              <w:t>Alkan Cakir</w:t>
+                              <w:t>Alkan</w:t>
                             </w:r>
+                            <w:proofErr w:type="spellEnd"/>
+                            <w:r>
+                              <w:t xml:space="preserve"> </w:t>
+                            </w:r>
+                            <w:proofErr w:type="spellStart"/>
+                            <w:r>
+                              <w:t>Cakir</w:t>
+                            </w:r>
+                            <w:proofErr w:type="spellEnd"/>
                             <w:r>
                               <w:t xml:space="preserve">, </w:t>
                             </w:r>
@@ -363,15 +373,7 @@
                             </w:r>
                             <w:proofErr w:type="spellEnd"/>
                             <w:r>
-                              <w:t xml:space="preserve">, </w:t>
-                            </w:r>
-                            <w:proofErr w:type="spellStart"/>
-                            <w:r>
-                              <w:t>Zeineb</w:t>
-                            </w:r>
-                            <w:proofErr w:type="spellEnd"/>
-                            <w:r>
-                              <w:t xml:space="preserve"> Ibrahim, </w:t>
+                              <w:t xml:space="preserve">, Zeineb Ibrahim, </w:t>
                             </w:r>
                             <w:proofErr w:type="spellStart"/>
                             <w:r>
@@ -492,9 +494,19 @@
                       <w:r>
                         <w:t xml:space="preserve">: </w:t>
                       </w:r>
+                      <w:proofErr w:type="spellStart"/>
                       <w:r>
-                        <w:t>Alkan Cakir</w:t>
+                        <w:t>Alkan</w:t>
                       </w:r>
+                      <w:proofErr w:type="spellEnd"/>
+                      <w:r>
+                        <w:t xml:space="preserve"> </w:t>
+                      </w:r>
+                      <w:proofErr w:type="spellStart"/>
+                      <w:r>
+                        <w:t>Cakir</w:t>
+                      </w:r>
+                      <w:proofErr w:type="spellEnd"/>
                       <w:r>
                         <w:t xml:space="preserve">, </w:t>
                       </w:r>
@@ -512,15 +524,7 @@
                       </w:r>
                       <w:proofErr w:type="spellEnd"/>
                       <w:r>
-                        <w:t xml:space="preserve">, </w:t>
-                      </w:r>
-                      <w:proofErr w:type="spellStart"/>
-                      <w:r>
-                        <w:t>Zeineb</w:t>
-                      </w:r>
-                      <w:proofErr w:type="spellEnd"/>
-                      <w:r>
-                        <w:t xml:space="preserve"> Ibrahim, </w:t>
+                        <w:t xml:space="preserve">, Zeineb Ibrahim, </w:t>
                       </w:r>
                       <w:proofErr w:type="spellStart"/>
                       <w:r>
@@ -4647,111 +4651,82 @@
         <w:rPr>
           <w:lang w:val="en-US"/>
         </w:rPr>
-        <w:t>C</w:t>
-      </w:r>
+        <w:t xml:space="preserve">Continue game, new game, settings scherm </w:t>
+      </w:r>
+      <w:proofErr w:type="spellStart"/>
       <w:r>
         <w:rPr>
           <w:lang w:val="en-US"/>
         </w:rPr>
-        <w:t>ontinue game</w:t>
-      </w:r>
+        <w:t>en</w:t>
+      </w:r>
+      <w:proofErr w:type="spellEnd"/>
       <w:r>
         <w:rPr>
           <w:lang w:val="en-US"/>
         </w:rPr>
-        <w:t xml:space="preserve">, new game, settings scherm </w:t>
+        <w:t xml:space="preserve"> quit.</w:t>
+      </w:r>
+    </w:p>
+    <w:p>
+      <w:pPr>
+        <w:pStyle w:val="Kop2"/>
+      </w:pPr>
+      <w:r>
+        <w:t>In Game Menu</w:t>
+      </w:r>
+    </w:p>
+    <w:p>
+      <w:r>
+        <w:t>Rechts boven in starten wij met het wapen icoon met de ammunitie hoeveelheid onder het icoon(Referentie: GTA San Andreas</w:t>
+      </w:r>
+      <w:r>
+        <w:t xml:space="preserve"> (Nieuw)</w:t>
+      </w:r>
+      <w:r>
+        <w:t>).</w:t>
+      </w:r>
+    </w:p>
+    <w:p>
+      <w:r>
+        <w:t>Links van het wap</w:t>
+      </w:r>
+      <w:r>
+        <w:t>en icoon hebben wij boven aan de tijd daar onder het geld</w:t>
+      </w:r>
+      <w:r>
+        <w:t xml:space="preserve"> en onder het geld de </w:t>
       </w:r>
       <w:proofErr w:type="spellStart"/>
       <w:r>
+        <w:t>hp</w:t>
+      </w:r>
+      <w:proofErr w:type="spellEnd"/>
+      <w:r>
+        <w:t xml:space="preserve"> en de </w:t>
+      </w:r>
+      <w:proofErr w:type="spellStart"/>
+      <w:r>
+        <w:t>armor</w:t>
+      </w:r>
+      <w:proofErr w:type="spellEnd"/>
+      <w:r>
+        <w:t xml:space="preserve"> (Referentie: GTA 3)</w:t>
+      </w:r>
+      <w:r>
+        <w:t>.</w:t>
+      </w:r>
+    </w:p>
+    <w:p/>
+    <w:p>
+      <w:pPr>
         <w:rPr>
           <w:lang w:val="en-US"/>
         </w:rPr>
-        <w:t>en</w:t>
-      </w:r>
-      <w:proofErr w:type="spellEnd"/>
-      <w:r>
-        <w:rPr>
-          <w:lang w:val="en-US"/>
-        </w:rPr>
-        <w:t xml:space="preserve"> quit.</w:t>
-      </w:r>
-    </w:p>
-    <w:p>
-      <w:pPr>
-        <w:pStyle w:val="Kop2"/>
-        <w:rPr>
-          <w:lang w:val="en-US"/>
-        </w:rPr>
-      </w:pPr>
-      <w:r>
-        <w:rPr>
-          <w:lang w:val="en-US"/>
-        </w:rPr>
-        <w:t>In Game M</w:t>
-      </w:r>
-      <w:r>
-        <w:rPr>
-          <w:lang w:val="en-US"/>
-        </w:rPr>
-        <w:t>enu</w:t>
-      </w:r>
-    </w:p>
-    <w:p>
-      <w:r>
-        <w:t>Rechts boven in starten wij met het wapen icoon met de ammunitie hoeveelheid onder het icoon(Referentie: GTA San Andreas</w:t>
-      </w:r>
-      <w:r>
-        <w:t xml:space="preserve"> (Nieuw)</w:t>
-      </w:r>
-      <w:r>
-        <w:t>).</w:t>
-      </w:r>
-    </w:p>
-    <w:p>
-      <w:r>
-        <w:t>Links van het wap</w:t>
-      </w:r>
-      <w:r>
-        <w:t>en icoon hebben wij boven aan de tijd daar onder het geld</w:t>
-      </w:r>
-      <w:r>
-        <w:t xml:space="preserve"> en onder het geld de </w:t>
-      </w:r>
-      <w:proofErr w:type="spellStart"/>
-      <w:r>
-        <w:t>hp</w:t>
-      </w:r>
-      <w:proofErr w:type="spellEnd"/>
-      <w:r>
-        <w:t xml:space="preserve"> en de </w:t>
-      </w:r>
-      <w:proofErr w:type="spellStart"/>
-      <w:r>
-        <w:t>armor</w:t>
-      </w:r>
-      <w:proofErr w:type="spellEnd"/>
-      <w:r>
-        <w:t xml:space="preserve"> (</w:t>
-      </w:r>
-      <w:r>
-        <w:t>Referentie</w:t>
-      </w:r>
-      <w:r>
-        <w:t>: GTA 3)</w:t>
-      </w:r>
-      <w:r>
-        <w:t>.</w:t>
-      </w:r>
-    </w:p>
-    <w:p/>
-    <w:p>
-      <w:pPr>
-        <w:rPr>
-          <w:lang w:val="en-US"/>
-        </w:rPr>
-      </w:pPr>
-      <w:r>
-        <w:rPr>
+      </w:pPr>
+      <w:r>
+        <w:rPr>
+          <w:noProof/>
           <w:lang w:val="en-US"/>
         </w:rPr>
         <w:drawing>
@@ -5412,7 +5387,18 @@
     </w:p>
     <w:p>
       <w:r>
-        <w:t>…</w:t>
+        <w:t xml:space="preserve">Wapens, geld, </w:t>
+      </w:r>
+      <w:proofErr w:type="spellStart"/>
+      <w:r>
+        <w:t>armor</w:t>
+      </w:r>
+      <w:proofErr w:type="spellEnd"/>
+      <w:r>
+        <w:t>, health points, locatie, tijd, en</w:t>
+      </w:r>
+      <w:r>
+        <w:t xml:space="preserve"> map</w:t>
       </w:r>
     </w:p>
     <w:p>
@@ -5420,41 +5406,53 @@
         <w:pStyle w:val="Kop2"/>
       </w:pPr>
       <w:r>
-        <w:t>Versleuteling</w:t>
-      </w:r>
-    </w:p>
-    <w:p>
-      <w:r>
-        <w:t>…</w:t>
-      </w:r>
-    </w:p>
+        <w:t xml:space="preserve">Controleren van </w:t>
+      </w:r>
+      <w:r>
+        <w:t>conditie</w:t>
+      </w:r>
+    </w:p>
+    <w:p>
+      <w:r>
+        <w:t xml:space="preserve">Als je alle </w:t>
+      </w:r>
+      <w:proofErr w:type="spellStart"/>
+      <w:r>
+        <w:t>enemies</w:t>
+      </w:r>
+      <w:proofErr w:type="spellEnd"/>
+      <w:r>
+        <w:t xml:space="preserve"> in het territorium hebt </w:t>
+      </w:r>
+      <w:proofErr w:type="spellStart"/>
+      <w:r>
+        <w:t>gekilled</w:t>
+      </w:r>
+      <w:proofErr w:type="spellEnd"/>
+      <w:r>
+        <w:t xml:space="preserve"> dan is het van jou.</w:t>
+      </w:r>
+    </w:p>
+    <w:p/>
     <w:p>
       <w:pPr>
         <w:pStyle w:val="Kop2"/>
       </w:pPr>
       <w:r>
-        <w:t xml:space="preserve">Controleren van </w:t>
-      </w:r>
-      <w:r>
-        <w:t>conditie</w:t>
-      </w:r>
-    </w:p>
-    <w:p>
-      <w:r>
-        <w:t>…</w:t>
-      </w:r>
-    </w:p>
-    <w:p>
-      <w:pPr>
-        <w:pStyle w:val="Kop2"/>
-      </w:pPr>
-      <w:r>
         <w:t>Weergave van statistieken</w:t>
       </w:r>
     </w:p>
     <w:p>
       <w:r>
-        <w:t>…</w:t>
+        <w:t xml:space="preserve">Op het scherm wordt aangegeven hoeveel HP  je hebt, welke wapen je hebt en hoeveel </w:t>
+      </w:r>
+      <w:proofErr w:type="spellStart"/>
+      <w:r>
+        <w:t>armor</w:t>
+      </w:r>
+      <w:proofErr w:type="spellEnd"/>
+      <w:r>
+        <w:t>, geld, tijd etc.</w:t>
       </w:r>
     </w:p>
     <w:p/>
@@ -5607,7 +5605,7 @@
     </w:p>
     <w:p>
       <w:r>
-        <w:t>…</w:t>
+        <w:t xml:space="preserve">Met de W, A, S, D knoppen kan je de speler bewegen. Je kan naar boven en beneden bewegen en naar de zijkanten. </w:t>
       </w:r>
     </w:p>
     <w:p>
@@ -5622,7 +5620,7 @@
     </w:p>
     <w:p>
       <w:r>
-        <w:t>…</w:t>
+        <w:t>De speler is het middelpunt van het scherm dus als je de speler beweegt dan gaat de camera mee bewegen.</w:t>
       </w:r>
     </w:p>
     <w:p>
@@ -5640,73 +5638,129 @@
     </w:p>
     <w:p>
       <w:r>
-        <w:t>…</w:t>
+        <w:t>Je hebt wapens waarmee je kan schieten.</w:t>
       </w:r>
     </w:p>
     <w:p>
       <w:pPr>
         <w:pStyle w:val="Kop2"/>
       </w:pPr>
-      <w:bookmarkStart w:id="34" w:name="_Toc164756270"/>
-      <w:r>
-        <w:t>Wapen</w:t>
-      </w:r>
-      <w:r>
-        <w:t>-m</w:t>
-      </w:r>
-      <w:r>
-        <w:t>odi wisselen</w:t>
+      <w:bookmarkStart w:id="34" w:name="_Toc164756271"/>
+      <w:r>
+        <w:t>Speciale Bewegingen</w:t>
       </w:r>
       <w:bookmarkEnd w:id="34"/>
     </w:p>
     <w:p>
       <w:r>
-        <w:t>…</w:t>
-      </w:r>
-    </w:p>
+        <w:t>1.</w:t>
+      </w:r>
+      <w:r>
+        <w:rPr>
+          <w:b/>
+          <w:bCs/>
+        </w:rPr>
+        <w:t xml:space="preserve"> </w:t>
+      </w:r>
+      <w:r>
+        <w:rPr>
+          <w:b/>
+          <w:bCs/>
+        </w:rPr>
+        <w:t>Sluipen:</w:t>
+      </w:r>
+      <w:r>
+        <w:t xml:space="preserve"> De speler kan langzamer bewegen om ongezien te blijven, bijvoorbeeld bij vijanden of beveiligingssystemen.</w:t>
+      </w:r>
+    </w:p>
+    <w:p>
+      <w:r>
+        <w:t>* 2.</w:t>
+      </w:r>
+      <w:r>
+        <w:rPr>
+          <w:b/>
+          <w:bCs/>
+        </w:rPr>
+        <w:t xml:space="preserve"> Klimmen</w:t>
+      </w:r>
+      <w:r>
+        <w:rPr>
+          <w:b/>
+          <w:bCs/>
+        </w:rPr>
+        <w:t xml:space="preserve">: </w:t>
+      </w:r>
+      <w:r>
+        <w:t>De speler kan omhoogklimmen op gebouwen om beter te kunnen zien waar de vijanden zich bevinden.</w:t>
+      </w:r>
+    </w:p>
+    <w:p>
+      <w:r>
+        <w:t xml:space="preserve">3. </w:t>
+      </w:r>
+      <w:r>
+        <w:rPr>
+          <w:b/>
+          <w:bCs/>
+        </w:rPr>
+        <w:t xml:space="preserve">Auto </w:t>
+      </w:r>
+      <w:r>
+        <w:rPr>
+          <w:b/>
+          <w:bCs/>
+        </w:rPr>
+        <w:t>besturen</w:t>
+      </w:r>
+      <w:r>
+        <w:rPr>
+          <w:b/>
+          <w:bCs/>
+        </w:rPr>
+        <w:t xml:space="preserve">: </w:t>
+      </w:r>
+      <w:r>
+        <w:t>De speler kan in auto’s stappen en die besturen om zich sneller door de map heen te bewegen.</w:t>
+      </w:r>
+    </w:p>
+    <w:p/>
     <w:p>
       <w:pPr>
         <w:pStyle w:val="Kop2"/>
       </w:pPr>
-      <w:bookmarkStart w:id="35" w:name="_Toc164756271"/>
-      <w:r>
-        <w:t>Speciale Bewegingen</w:t>
+      <w:bookmarkStart w:id="35" w:name="_Toc164756272"/>
+      <w:r>
+        <w:t>Projectielen/objecten gooien</w:t>
       </w:r>
       <w:bookmarkEnd w:id="35"/>
     </w:p>
     <w:p>
       <w:r>
-        <w:t>…</w:t>
+        <w:t xml:space="preserve">Wapens die </w:t>
+      </w:r>
+      <w:proofErr w:type="spellStart"/>
+      <w:r>
+        <w:t>bullets</w:t>
+      </w:r>
+      <w:proofErr w:type="spellEnd"/>
+      <w:r>
+        <w:t xml:space="preserve"> schieten.</w:t>
       </w:r>
     </w:p>
     <w:p>
       <w:pPr>
         <w:pStyle w:val="Kop2"/>
       </w:pPr>
-      <w:bookmarkStart w:id="36" w:name="_Toc164756272"/>
-      <w:r>
-        <w:t>Projectielen/objecten gooien</w:t>
+      <w:bookmarkStart w:id="36" w:name="_Toc164756273"/>
+      <w:r>
+        <w:t>Snel wapens wisselen</w:t>
       </w:r>
       <w:bookmarkEnd w:id="36"/>
     </w:p>
     <w:p>
       <w:r>
-        <w:t>…</w:t>
-      </w:r>
-    </w:p>
-    <w:p>
-      <w:pPr>
-        <w:pStyle w:val="Kop2"/>
-      </w:pPr>
-      <w:bookmarkStart w:id="37" w:name="_Toc164756273"/>
-      <w:r>
-        <w:t>Snel wapens wisselen</w:t>
-      </w:r>
-      <w:bookmarkEnd w:id="37"/>
-    </w:p>
-    <w:p>
-      <w:r>
-        <w:t>…</w:t>
+        <w:t>Als je op TAB-knop klikt dan komt er een scherm waar je een wapen kan kiezen die in je inventaris zit.</w:t>
       </w:r>
     </w:p>
     <w:p/>
@@ -5765,7 +5819,7 @@
       <w:pPr>
         <w:pStyle w:val="Kop1"/>
       </w:pPr>
-      <w:bookmarkStart w:id="38" w:name="_Toc183096230"/>
+      <w:bookmarkStart w:id="37" w:name="_Toc183096230"/>
       <w:r>
         <w:lastRenderedPageBreak/>
         <w:t>Story/</w:t>
@@ -5785,116 +5839,244 @@
       <w:r>
         <w:t>/ Lore</w:t>
       </w:r>
+      <w:bookmarkEnd w:id="37"/>
+    </w:p>
+    <w:p>
+      <w:pPr>
+        <w:rPr>
+          <w:i/>
+          <w:iCs/>
+        </w:rPr>
+      </w:pPr>
+      <w:r>
+        <w:rPr>
+          <w:i/>
+          <w:iCs/>
+        </w:rPr>
+        <w:t>[</w:t>
+      </w:r>
+      <w:r>
+        <w:rPr>
+          <w:i/>
+          <w:iCs/>
+        </w:rPr>
+        <w:t xml:space="preserve">Beschrijf de wereld waar het spel zich af speelt, Wat is er voorafgaand gebeurt? Wat gebeurt er tijdens de tijd het spel zich af speelt. Welke belangrijke fracties/groepen, plaatsen/locaties/ Points Of </w:t>
+      </w:r>
+      <w:r>
+        <w:rPr>
+          <w:i/>
+          <w:iCs/>
+        </w:rPr>
+        <w:t>Intrest, en</w:t>
+      </w:r>
+      <w:r>
+        <w:rPr>
+          <w:i/>
+          <w:iCs/>
+        </w:rPr>
+        <w:t>/</w:t>
+      </w:r>
+      <w:proofErr w:type="spellStart"/>
+      <w:r>
+        <w:rPr>
+          <w:i/>
+          <w:iCs/>
+        </w:rPr>
+        <w:t>wsqaA</w:t>
+      </w:r>
+      <w:proofErr w:type="spellEnd"/>
+      <w:r>
+        <w:rPr>
+          <w:i/>
+          <w:iCs/>
+        </w:rPr>
+        <w:tab/>
+      </w:r>
+      <w:proofErr w:type="spellStart"/>
+      <w:r>
+        <w:rPr>
+          <w:i/>
+          <w:iCs/>
+        </w:rPr>
+        <w:t>QQS</w:t>
+      </w:r>
+      <w:r>
+        <w:rPr>
+          <w:i/>
+          <w:iCs/>
+        </w:rPr>
+        <w:t>of</w:t>
+      </w:r>
+      <w:proofErr w:type="spellEnd"/>
+      <w:r>
+        <w:rPr>
+          <w:i/>
+          <w:iCs/>
+        </w:rPr>
+        <w:t xml:space="preserve"> karakter(s) bestaan in de wereld die relevant zijn voor het spel.</w:t>
+      </w:r>
+      <w:r>
+        <w:rPr>
+          <w:i/>
+          <w:iCs/>
+        </w:rPr>
+        <w:t>]</w:t>
+      </w:r>
+    </w:p>
+    <w:p>
+      <w:pPr>
+        <w:pStyle w:val="Kop2"/>
+      </w:pPr>
+      <w:bookmarkStart w:id="38" w:name="_Toc164756275"/>
+      <w:r>
+        <w:t xml:space="preserve">Achtergrond </w:t>
+      </w:r>
+      <w:r>
+        <w:t>Speel</w:t>
+      </w:r>
+      <w:r>
+        <w:t xml:space="preserve"> </w:t>
+      </w:r>
+      <w:r>
+        <w:t>Wereld</w:t>
+      </w:r>
       <w:bookmarkEnd w:id="38"/>
     </w:p>
     <w:p>
-      <w:pPr>
-        <w:rPr>
-          <w:i/>
-          <w:iCs/>
-        </w:rPr>
-      </w:pPr>
-      <w:r>
-        <w:rPr>
-          <w:i/>
-          <w:iCs/>
-        </w:rPr>
-        <w:t>[</w:t>
-      </w:r>
-      <w:r>
-        <w:rPr>
-          <w:i/>
-          <w:iCs/>
-        </w:rPr>
-        <w:t>Beschrijf de wereld waar het spel zich af speelt, Wat is er voorafgaand gebeurt? Wat gebeurt er tijdens de tijd het spel zich af speelt. Welke belangrijke fracties/groepen, plaatsen/locaties/ Points Of Intrest,  en/of karakter(s) bestaan in de wereld die relevant zijn voor het spel.</w:t>
-      </w:r>
-      <w:r>
-        <w:rPr>
-          <w:i/>
-          <w:iCs/>
-        </w:rPr>
-        <w:t>]</w:t>
+      <w:r>
+        <w:t>Mexico aan de grens van America.</w:t>
       </w:r>
     </w:p>
     <w:p>
       <w:pPr>
         <w:pStyle w:val="Kop2"/>
       </w:pPr>
-      <w:bookmarkStart w:id="39" w:name="_Toc164756275"/>
+      <w:bookmarkStart w:id="39" w:name="_Toc164756276"/>
+      <w:r>
+        <w:t xml:space="preserve">Verloop speelwereld </w:t>
+      </w:r>
+      <w:r>
+        <w:t>(veranderingen gedurende het spel)</w:t>
+      </w:r>
+      <w:bookmarkEnd w:id="39"/>
+    </w:p>
+    <w:p>
+      <w:r>
+        <w:t xml:space="preserve">De </w:t>
+      </w:r>
+      <w:proofErr w:type="spellStart"/>
+      <w:r>
+        <w:t>enemies</w:t>
+      </w:r>
+      <w:proofErr w:type="spellEnd"/>
+      <w:r>
+        <w:t xml:space="preserve"> kunnen verschillende territoriums veroveren.</w:t>
+      </w:r>
+    </w:p>
+    <w:p/>
+    <w:p>
+      <w:pPr>
+        <w:pStyle w:val="Kop2"/>
+      </w:pPr>
+      <w:bookmarkStart w:id="40" w:name="_Toc164756277"/>
       <w:r>
         <w:t xml:space="preserve">Achtergrond </w:t>
       </w:r>
       <w:r>
-        <w:t>Speel</w:t>
-      </w:r>
-      <w:r>
+        <w:t>(</w:t>
+      </w:r>
+      <w:r>
+        <w:t>Hoo</w:t>
+      </w:r>
+      <w:r>
+        <w:t>fd</w:t>
+      </w:r>
+      <w:r>
+        <w:t>)</w:t>
+      </w:r>
+      <w:r>
+        <w:t>karakter</w:t>
+      </w:r>
+      <w:r>
+        <w:t>(</w:t>
+      </w:r>
+      <w:r>
+        <w:t>s</w:t>
+      </w:r>
+      <w:r>
+        <w:t>)</w:t>
+      </w:r>
+      <w:bookmarkEnd w:id="40"/>
+    </w:p>
+    <w:p>
+      <w:proofErr w:type="spellStart"/>
+      <w:r>
+        <w:rPr>
+          <w:b/>
+          <w:bCs/>
+        </w:rPr>
+        <w:t>Lazaro</w:t>
+      </w:r>
+      <w:proofErr w:type="spellEnd"/>
+      <w:r>
+        <w:rPr>
+          <w:b/>
+          <w:bCs/>
+        </w:rPr>
         <w:t xml:space="preserve"> </w:t>
       </w:r>
-      <w:r>
-        <w:t>Wereld</w:t>
-      </w:r>
-      <w:bookmarkEnd w:id="39"/>
-    </w:p>
-    <w:p>
-      <w:r>
-        <w:t>…</w:t>
-      </w:r>
-    </w:p>
-    <w:p>
-      <w:pPr>
-        <w:pStyle w:val="Kop2"/>
-      </w:pPr>
-      <w:bookmarkStart w:id="40" w:name="_Toc164756276"/>
-      <w:r>
-        <w:t xml:space="preserve">Verloop speelwereld </w:t>
-      </w:r>
-      <w:r>
-        <w:t>(veranderingen gedurende het spel)</w:t>
-      </w:r>
-      <w:bookmarkEnd w:id="40"/>
-    </w:p>
-    <w:p>
-      <w:r>
-        <w:t>…</w:t>
-      </w:r>
-    </w:p>
-    <w:p>
-      <w:pPr>
-        <w:pStyle w:val="Kop2"/>
-      </w:pPr>
-      <w:bookmarkStart w:id="41" w:name="_Toc164756277"/>
-      <w:r>
-        <w:t xml:space="preserve">Achtergrond </w:t>
-      </w:r>
-      <w:r>
-        <w:t>(</w:t>
-      </w:r>
-      <w:r>
-        <w:t>Hoo</w:t>
-      </w:r>
-      <w:r>
-        <w:t>fd</w:t>
-      </w:r>
-      <w:r>
-        <w:t>)</w:t>
-      </w:r>
-      <w:r>
-        <w:t>karakter</w:t>
-      </w:r>
-      <w:r>
-        <w:t>(</w:t>
-      </w:r>
-      <w:r>
-        <w:t>s</w:t>
-      </w:r>
-      <w:r>
-        <w:t>)</w:t>
-      </w:r>
-      <w:bookmarkEnd w:id="41"/>
-    </w:p>
-    <w:p>
-      <w:r>
-        <w:t>…</w:t>
+      <w:proofErr w:type="spellStart"/>
+      <w:r>
+        <w:rPr>
+          <w:b/>
+          <w:bCs/>
+        </w:rPr>
+        <w:t>Carranza</w:t>
+      </w:r>
+      <w:proofErr w:type="spellEnd"/>
+      <w:r>
+        <w:rPr>
+          <w:b/>
+          <w:bCs/>
+        </w:rPr>
+        <w:t>,</w:t>
+      </w:r>
+      <w:r>
+        <w:t xml:space="preserve"> leider van een kleine</w:t>
+      </w:r>
+      <w:r>
+        <w:rPr>
+          <w:b/>
+          <w:bCs/>
+        </w:rPr>
+        <w:t xml:space="preserve"> </w:t>
+      </w:r>
+      <w:r>
+        <w:t>kartel “</w:t>
+      </w:r>
+      <w:proofErr w:type="spellStart"/>
+      <w:r>
+        <w:t>Pollos</w:t>
+      </w:r>
+      <w:proofErr w:type="spellEnd"/>
+      <w:r>
+        <w:t xml:space="preserve"> </w:t>
+      </w:r>
+      <w:proofErr w:type="spellStart"/>
+      <w:r>
+        <w:t>Hermanos</w:t>
+      </w:r>
+      <w:proofErr w:type="spellEnd"/>
+      <w:r>
+        <w:t xml:space="preserve">” uit </w:t>
+      </w:r>
+      <w:proofErr w:type="spellStart"/>
+      <w:r>
+        <w:t>Tijuana</w:t>
+      </w:r>
+      <w:proofErr w:type="spellEnd"/>
+      <w:r>
+        <w:t>, Mexico aan de grens van San Diego, USA wilt wraak nemen op de vijanden die zijn beste vriend en medeleider van het kartel hadden vermoord.</w:t>
       </w:r>
     </w:p>
     <w:p/>
@@ -7521,6 +7703,7 @@
   <w:style w:type="paragraph" w:default="1" w:styleId="Standaard">
     <w:name w:val="Normal"/>
     <w:qFormat/>
+    <w:rsid w:val="007C12D6"/>
   </w:style>
   <w:style w:type="paragraph" w:styleId="Kop1">
     <w:name w:val="heading 1"/>
@@ -7591,6 +7774,7 @@
   <w:style w:type="character" w:default="1" w:styleId="Standaardalinea-lettertype">
     <w:name w:val="Default Paragraph Font"/>
     <w:uiPriority w:val="1"/>
+    <w:semiHidden/>
     <w:unhideWhenUsed/>
   </w:style>
   <w:style w:type="table" w:default="1" w:styleId="Standaardtabel">
@@ -8219,6 +8403,26 @@
 </file>
 
 <file path=customXml/item1.xml><?xml version="1.0" encoding="utf-8"?>
+<p:properties xmlns:p="http://schemas.microsoft.com/office/2006/metadata/properties" xmlns:xsi="http://www.w3.org/2001/XMLSchema-instance" xmlns:pc="http://schemas.microsoft.com/office/infopath/2007/PartnerControls">
+  <documentManagement>
+    <TaxCatchAll xmlns="32dd6115-ce5d-46b4-b638-9e7d5ca6cbee" xsi:nil="true"/>
+    <lcf76f155ced4ddcb4097134ff3c332f xmlns="094ecc41-7a37-40c9-8390-f18431712098">
+      <Terms xmlns="http://schemas.microsoft.com/office/infopath/2007/PartnerControls"/>
+    </lcf76f155ced4ddcb4097134ff3c332f>
+  </documentManagement>
+</p:properties>
+</file>
+
+<file path=customXml/item2.xml><?xml version="1.0" encoding="utf-8"?>
+<?mso-contentType ?>
+<FormTemplates xmlns="http://schemas.microsoft.com/sharepoint/v3/contenttype/forms">
+  <Display>DocumentLibraryForm</Display>
+  <Edit>DocumentLibraryForm</Edit>
+  <New>DocumentLibraryForm</New>
+</FormTemplates>
+</file>
+
+<file path=customXml/item3.xml><?xml version="1.0" encoding="utf-8"?>
 <ct:contentTypeSchema xmlns:ct="http://schemas.microsoft.com/office/2006/metadata/contentType" xmlns:ma="http://schemas.microsoft.com/office/2006/metadata/properties/metaAttributes" ct:_="" ma:_="" ma:contentTypeName="Document" ma:contentTypeID="0x010100D5188FA4F7421B4A93E65E307A769E27" ma:contentTypeVersion="15" ma:contentTypeDescription="Een nieuw document maken." ma:contentTypeScope="" ma:versionID="9bfd002f47f5f7e7b2724518f3fad1a5">
   <xsd:schema xmlns:xsd="http://www.w3.org/2001/XMLSchema" xmlns:xs="http://www.w3.org/2001/XMLSchema" xmlns:p="http://schemas.microsoft.com/office/2006/metadata/properties" xmlns:ns2="094ecc41-7a37-40c9-8390-f18431712098" xmlns:ns3="32dd6115-ce5d-46b4-b638-9e7d5ca6cbee" targetNamespace="http://schemas.microsoft.com/office/2006/metadata/properties" ma:root="true" ma:fieldsID="e2c1118370456e9a6d2939e9bd0f2e89" ns2:_="" ns3:_="">
     <xsd:import namespace="094ecc41-7a37-40c9-8390-f18431712098"/>
@@ -8453,31 +8657,30 @@
 </ct:contentTypeSchema>
 </file>
 
-<file path=customXml/item2.xml><?xml version="1.0" encoding="utf-8"?>
+<file path=customXml/item4.xml><?xml version="1.0" encoding="utf-8"?>
 <b:Sources xmlns:b="http://schemas.openxmlformats.org/officeDocument/2006/bibliography" xmlns="http://schemas.openxmlformats.org/officeDocument/2006/bibliography" SelectedStyle="\APASixthEditionOfficeOnline.xsl" StyleName="APA" Version="6"/>
 </file>
 
-<file path=customXml/item3.xml><?xml version="1.0" encoding="utf-8"?>
-<p:properties xmlns:p="http://schemas.microsoft.com/office/2006/metadata/properties" xmlns:xsi="http://www.w3.org/2001/XMLSchema-instance" xmlns:pc="http://schemas.microsoft.com/office/infopath/2007/PartnerControls">
-  <documentManagement>
-    <TaxCatchAll xmlns="32dd6115-ce5d-46b4-b638-9e7d5ca6cbee" xsi:nil="true"/>
-    <lcf76f155ced4ddcb4097134ff3c332f xmlns="094ecc41-7a37-40c9-8390-f18431712098">
-      <Terms xmlns="http://schemas.microsoft.com/office/infopath/2007/PartnerControls"/>
-    </lcf76f155ced4ddcb4097134ff3c332f>
-  </documentManagement>
-</p:properties>
+<file path=customXml/itemProps1.xml><?xml version="1.0" encoding="utf-8"?>
+<ds:datastoreItem xmlns:ds="http://schemas.openxmlformats.org/officeDocument/2006/customXml" ds:itemID="{91F92A0A-AACE-43E5-89F9-369DFE81A653}">
+  <ds:schemaRefs>
+    <ds:schemaRef ds:uri="http://schemas.microsoft.com/office/2006/metadata/properties"/>
+    <ds:schemaRef ds:uri="http://schemas.microsoft.com/office/infopath/2007/PartnerControls"/>
+    <ds:schemaRef ds:uri="32dd6115-ce5d-46b4-b638-9e7d5ca6cbee"/>
+    <ds:schemaRef ds:uri="094ecc41-7a37-40c9-8390-f18431712098"/>
+  </ds:schemaRefs>
+</ds:datastoreItem>
 </file>
 
-<file path=customXml/item4.xml><?xml version="1.0" encoding="utf-8"?>
-<?mso-contentType ?>
-<FormTemplates xmlns="http://schemas.microsoft.com/sharepoint/v3/contenttype/forms">
-  <Display>DocumentLibraryForm</Display>
-  <Edit>DocumentLibraryForm</Edit>
-  <New>DocumentLibraryForm</New>
-</FormTemplates>
+<file path=customXml/itemProps2.xml><?xml version="1.0" encoding="utf-8"?>
+<ds:datastoreItem xmlns:ds="http://schemas.openxmlformats.org/officeDocument/2006/customXml" ds:itemID="{0A4EF1CA-211F-4D3B-A3A7-59A30722EE61}">
+  <ds:schemaRefs>
+    <ds:schemaRef ds:uri="http://schemas.microsoft.com/sharepoint/v3/contenttype/forms"/>
+  </ds:schemaRefs>
+</ds:datastoreItem>
 </file>
 
-<file path=customXml/itemProps1.xml><?xml version="1.0" encoding="utf-8"?>
+<file path=customXml/itemProps3.xml><?xml version="1.0" encoding="utf-8"?>
 <ds:datastoreItem xmlns:ds="http://schemas.openxmlformats.org/officeDocument/2006/customXml" ds:itemID="{C56652EF-460B-4040-8FF4-DC811E3C10FC}">
   <ds:schemaRefs>
     <ds:schemaRef ds:uri="http://schemas.microsoft.com/office/2006/metadata/contentType"/>
@@ -8496,29 +8699,10 @@
 </ds:datastoreItem>
 </file>
 
-<file path=customXml/itemProps2.xml><?xml version="1.0" encoding="utf-8"?>
+<file path=customXml/itemProps4.xml><?xml version="1.0" encoding="utf-8"?>
 <ds:datastoreItem xmlns:ds="http://schemas.openxmlformats.org/officeDocument/2006/customXml" ds:itemID="{8162CAD7-841C-4740-BB05-9434E13DB1CA}">
   <ds:schemaRefs>
     <ds:schemaRef ds:uri="http://schemas.openxmlformats.org/officeDocument/2006/bibliography"/>
   </ds:schemaRefs>
 </ds:datastoreItem>
-</file>
-
-<file path=customXml/itemProps3.xml><?xml version="1.0" encoding="utf-8"?>
-<ds:datastoreItem xmlns:ds="http://schemas.openxmlformats.org/officeDocument/2006/customXml" ds:itemID="{91F92A0A-AACE-43E5-89F9-369DFE81A653}">
-  <ds:schemaRefs>
-    <ds:schemaRef ds:uri="http://schemas.microsoft.com/office/2006/metadata/properties"/>
-    <ds:schemaRef ds:uri="http://schemas.microsoft.com/office/infopath/2007/PartnerControls"/>
-    <ds:schemaRef ds:uri="32dd6115-ce5d-46b4-b638-9e7d5ca6cbee"/>
-    <ds:schemaRef ds:uri="094ecc41-7a37-40c9-8390-f18431712098"/>
-  </ds:schemaRefs>
-</ds:datastoreItem>
-</file>
-
-<file path=customXml/itemProps4.xml><?xml version="1.0" encoding="utf-8"?>
-<ds:datastoreItem xmlns:ds="http://schemas.openxmlformats.org/officeDocument/2006/customXml" ds:itemID="{0A4EF1CA-211F-4D3B-A3A7-59A30722EE61}">
-  <ds:schemaRefs>
-    <ds:schemaRef ds:uri="http://schemas.microsoft.com/sharepoint/v3/contenttype/forms"/>
-  </ds:schemaRefs>
-</ds:datastoreItem>
 </file>
</xml_diff>